<commit_message>
commit changes by Sree on 10.11.2024 at 3.30 PM 1. Modified the cv 2. Modified the page
</commit_message>
<xml_diff>
--- a/personalweb/assets/docs/cv_sreemonta_bhowmik.docx
+++ b/personalweb/assets/docs/cv_sreemonta_bhowmik.docx
@@ -68,7 +68,13 @@
         <w:jc w:val="center"/>
       </w:pPr>
       <w:r>
-        <w:t>sreemonta.bhowmik@gmail.com · +971505518307</w:t>
+        <w:t>sreemonta.bhowmik@gmail.com · +971</w:t>
+      </w:r>
+      <w:r>
+        <w:t>56859</w:t>
+      </w:r>
+      <w:r>
+        <w:t>8068</w:t>
       </w:r>
     </w:p>
     <w:p>
@@ -128,13 +134,10 @@
         <w:spacing w:after="0"/>
       </w:pPr>
       <w:r>
-        <w:t>A highly skilled full-stack software developer with more than 1</w:t>
-      </w:r>
-      <w:r>
-        <w:t>2</w:t>
-      </w:r>
-      <w:r>
-        <w:t xml:space="preserve"> years of hands-on experience in designing, developing, and implementing applications and solutions using a range of technologies and programming languages. Would like to utilize this extensive development experience and hands-on technical expertise in a challenging position as a Full-Stack Software Engineer.</w:t>
+        <w:t>Experienced full-stack software developer with over 13 years in designing, developing, and implementing robust applications and solutions across diverse technologies. Skilled in translating complex requirements into efficient, scalable software and seeking to leverage this expertise in a challenging Full-Stack Software Engineer role.</w:t>
+      </w:r>
+      <w:r>
+        <w:t xml:space="preserve"> </w:t>
       </w:r>
       <w:r>
         <w:t xml:space="preserve"> </w:t>
@@ -585,7 +588,6 @@
         </w:rPr>
         <w:t xml:space="preserve"> (Beginner), </w:t>
       </w:r>
-      <w:bookmarkStart w:id="0" w:name="_GoBack"/>
       <w:proofErr w:type="spellStart"/>
       <w:r>
         <w:rPr>
@@ -602,7 +604,6 @@
         </w:rPr>
         <w:t xml:space="preserve"> Cache</w:t>
       </w:r>
-      <w:bookmarkEnd w:id="0"/>
       <w:r>
         <w:rPr>
           <w:sz w:val="20"/>
@@ -1364,7 +1365,15 @@
           <w:sz w:val="20"/>
           <w:szCs w:val="20"/>
         </w:rPr>
-        <w:t xml:space="preserve">Mar 2023 to Continue </w:t>
+        <w:t>Apr</w:t>
+      </w:r>
+      <w:r>
+        <w:rPr>
+          <w:rFonts w:cstheme="minorHAnsi"/>
+          <w:sz w:val="20"/>
+          <w:szCs w:val="20"/>
+        </w:rPr>
+        <w:t xml:space="preserve"> 2023 to Continue </w:t>
       </w:r>
     </w:p>
     <w:p>
@@ -1384,7 +1393,333 @@
           <w:sz w:val="20"/>
           <w:szCs w:val="20"/>
         </w:rPr>
-        <w:t xml:space="preserve">Healthcare Solutions, Dubai, United Arab Emirates </w:t>
+        <w:t>Dubaihealth</w:t>
+      </w:r>
+      <w:r>
+        <w:rPr>
+          <w:rFonts w:cstheme="minorHAnsi"/>
+          <w:b/>
+          <w:sz w:val="20"/>
+          <w:szCs w:val="20"/>
+        </w:rPr>
+        <w:t xml:space="preserve">, Dubai, United Arab Emirates </w:t>
+      </w:r>
+    </w:p>
+    <w:p>
+      <w:pPr>
+        <w:pStyle w:val="ListParagraph"/>
+        <w:numPr>
+          <w:ilvl w:val="0"/>
+          <w:numId w:val="14"/>
+        </w:numPr>
+        <w:jc w:val="both"/>
+        <w:rPr>
+          <w:rFonts w:eastAsia="Times New Roman" w:cstheme="minorHAnsi"/>
+          <w:color w:val="auto"/>
+          <w:sz w:val="20"/>
+          <w:szCs w:val="20"/>
+        </w:rPr>
+      </w:pPr>
+      <w:r>
+        <w:rPr>
+          <w:rFonts w:eastAsia="Times New Roman" w:cstheme="minorHAnsi"/>
+          <w:color w:val="auto"/>
+          <w:sz w:val="20"/>
+          <w:szCs w:val="20"/>
+        </w:rPr>
+        <w:t>Led a critical project with minimal initial staffing, overseeing all phases from planning and design to development, ensuring on-time delivery and alignment with client goals.</w:t>
+      </w:r>
+    </w:p>
+    <w:p>
+      <w:pPr>
+        <w:pStyle w:val="ListParagraph"/>
+        <w:numPr>
+          <w:ilvl w:val="0"/>
+          <w:numId w:val="14"/>
+        </w:numPr>
+        <w:jc w:val="both"/>
+        <w:rPr>
+          <w:rFonts w:eastAsia="Times New Roman" w:cstheme="minorHAnsi"/>
+          <w:color w:val="auto"/>
+          <w:sz w:val="20"/>
+          <w:szCs w:val="20"/>
+        </w:rPr>
+      </w:pPr>
+      <w:r>
+        <w:rPr>
+          <w:rFonts w:eastAsia="Times New Roman" w:cstheme="minorHAnsi"/>
+          <w:color w:val="auto"/>
+          <w:sz w:val="20"/>
+          <w:szCs w:val="20"/>
+        </w:rPr>
+        <w:t>Successfully revitalized a stalled charity application project for the Dubai Healthcare Authority, transforming it into a fully functional solution and launching the patient charity portal for public access.</w:t>
+      </w:r>
+    </w:p>
+    <w:p>
+      <w:pPr>
+        <w:pStyle w:val="ListParagraph"/>
+        <w:numPr>
+          <w:ilvl w:val="0"/>
+          <w:numId w:val="14"/>
+        </w:numPr>
+        <w:jc w:val="both"/>
+        <w:rPr>
+          <w:rFonts w:eastAsia="Times New Roman" w:cstheme="minorHAnsi"/>
+          <w:color w:val="auto"/>
+          <w:sz w:val="20"/>
+          <w:szCs w:val="20"/>
+        </w:rPr>
+      </w:pPr>
+      <w:r>
+        <w:rPr>
+          <w:rFonts w:eastAsia="Times New Roman" w:cstheme="minorHAnsi"/>
+          <w:color w:val="auto"/>
+          <w:sz w:val="20"/>
+          <w:szCs w:val="20"/>
+        </w:rPr>
+        <w:t>Addressed and resolved payment-related challenges within the charity application, improving the payment collection process and contributing positively to the organization’s financial health.</w:t>
+      </w:r>
+    </w:p>
+    <w:p>
+      <w:pPr>
+        <w:pStyle w:val="ListParagraph"/>
+        <w:numPr>
+          <w:ilvl w:val="0"/>
+          <w:numId w:val="14"/>
+        </w:numPr>
+        <w:jc w:val="both"/>
+        <w:rPr>
+          <w:rFonts w:eastAsia="Times New Roman" w:cstheme="minorHAnsi"/>
+          <w:color w:val="auto"/>
+          <w:sz w:val="20"/>
+          <w:szCs w:val="20"/>
+        </w:rPr>
+      </w:pPr>
+      <w:r>
+        <w:rPr>
+          <w:rFonts w:eastAsia="Times New Roman" w:cstheme="minorHAnsi"/>
+          <w:color w:val="auto"/>
+          <w:sz w:val="20"/>
+          <w:szCs w:val="20"/>
+        </w:rPr>
+        <w:t xml:space="preserve">Played a pivotal role in securing new projects by establishing strong client relationships, leading to additional contracts with key clients such as Dubai Healthcare Authority and Al </w:t>
+      </w:r>
+      <w:proofErr w:type="spellStart"/>
+      <w:r>
+        <w:rPr>
+          <w:rFonts w:eastAsia="Times New Roman" w:cstheme="minorHAnsi"/>
+          <w:color w:val="auto"/>
+          <w:sz w:val="20"/>
+          <w:szCs w:val="20"/>
+        </w:rPr>
+        <w:t>Jalila</w:t>
+      </w:r>
+      <w:proofErr w:type="spellEnd"/>
+      <w:r>
+        <w:rPr>
+          <w:rFonts w:eastAsia="Times New Roman" w:cstheme="minorHAnsi"/>
+          <w:color w:val="auto"/>
+          <w:sz w:val="20"/>
+          <w:szCs w:val="20"/>
+        </w:rPr>
+        <w:t xml:space="preserve"> Foundation.</w:t>
+      </w:r>
+    </w:p>
+    <w:p>
+      <w:pPr>
+        <w:jc w:val="both"/>
+        <w:rPr>
+          <w:rFonts w:eastAsia="Times New Roman" w:cstheme="minorHAnsi"/>
+          <w:sz w:val="20"/>
+          <w:szCs w:val="20"/>
+        </w:rPr>
+      </w:pPr>
+      <w:r>
+        <w:rPr>
+          <w:rFonts w:cstheme="minorHAnsi"/>
+          <w:b/>
+          <w:sz w:val="20"/>
+          <w:szCs w:val="20"/>
+        </w:rPr>
+        <w:t>Language/Technology used:</w:t>
+      </w:r>
+      <w:r>
+        <w:rPr>
+          <w:rFonts w:cstheme="minorHAnsi"/>
+          <w:b/>
+          <w:sz w:val="20"/>
+          <w:szCs w:val="20"/>
+        </w:rPr>
+        <w:t xml:space="preserve"> </w:t>
+      </w:r>
+      <w:r>
+        <w:rPr>
+          <w:rFonts w:eastAsia="Times New Roman" w:cstheme="minorHAnsi"/>
+          <w:sz w:val="20"/>
+          <w:szCs w:val="20"/>
+        </w:rPr>
+        <w:t>C#, .NET Core 3.1, .NET Web API, SQL Server 2019, Angular 10 a</w:t>
+      </w:r>
+      <w:r>
+        <w:rPr>
+          <w:rFonts w:eastAsia="Times New Roman" w:cstheme="minorHAnsi"/>
+          <w:sz w:val="20"/>
+          <w:szCs w:val="20"/>
+        </w:rPr>
+        <w:t>nd 16, IIS 8.5, and Azure Repos.</w:t>
+      </w:r>
+    </w:p>
+    <w:p>
+      <w:pPr>
+        <w:spacing w:after="0"/>
+        <w:rPr>
+          <w:rFonts w:cstheme="minorHAnsi"/>
+          <w:sz w:val="20"/>
+          <w:szCs w:val="20"/>
+        </w:rPr>
+      </w:pPr>
+    </w:p>
+    <w:p>
+      <w:pPr>
+        <w:spacing w:after="0"/>
+        <w:rPr>
+          <w:rFonts w:cstheme="minorHAnsi"/>
+          <w:sz w:val="20"/>
+          <w:szCs w:val="20"/>
+        </w:rPr>
+      </w:pPr>
+      <w:r>
+        <w:rPr>
+          <w:rFonts w:cstheme="minorHAnsi"/>
+          <w:sz w:val="20"/>
+          <w:szCs w:val="20"/>
+        </w:rPr>
+        <w:t>Full-Stack Developer</w:t>
+      </w:r>
+      <w:r>
+        <w:rPr>
+          <w:rFonts w:cstheme="minorHAnsi"/>
+          <w:sz w:val="20"/>
+          <w:szCs w:val="20"/>
+        </w:rPr>
+        <w:tab/>
+      </w:r>
+      <w:r>
+        <w:rPr>
+          <w:rFonts w:cstheme="minorHAnsi"/>
+          <w:sz w:val="20"/>
+          <w:szCs w:val="20"/>
+        </w:rPr>
+        <w:tab/>
+      </w:r>
+      <w:r>
+        <w:rPr>
+          <w:rFonts w:cstheme="minorHAnsi"/>
+          <w:sz w:val="20"/>
+          <w:szCs w:val="20"/>
+        </w:rPr>
+        <w:tab/>
+      </w:r>
+      <w:r>
+        <w:rPr>
+          <w:rFonts w:cstheme="minorHAnsi"/>
+          <w:sz w:val="20"/>
+          <w:szCs w:val="20"/>
+        </w:rPr>
+        <w:tab/>
+      </w:r>
+      <w:r>
+        <w:rPr>
+          <w:rFonts w:cstheme="minorHAnsi"/>
+          <w:sz w:val="20"/>
+          <w:szCs w:val="20"/>
+        </w:rPr>
+        <w:tab/>
+      </w:r>
+      <w:r>
+        <w:rPr>
+          <w:rFonts w:cstheme="minorHAnsi"/>
+          <w:sz w:val="20"/>
+          <w:szCs w:val="20"/>
+        </w:rPr>
+        <w:tab/>
+      </w:r>
+      <w:r>
+        <w:rPr>
+          <w:rFonts w:cstheme="minorHAnsi"/>
+          <w:sz w:val="20"/>
+          <w:szCs w:val="20"/>
+        </w:rPr>
+        <w:tab/>
+      </w:r>
+      <w:r>
+        <w:rPr>
+          <w:rFonts w:cstheme="minorHAnsi"/>
+          <w:sz w:val="20"/>
+          <w:szCs w:val="20"/>
+        </w:rPr>
+        <w:tab/>
+      </w:r>
+      <w:r>
+        <w:rPr>
+          <w:rFonts w:cstheme="minorHAnsi"/>
+          <w:sz w:val="20"/>
+          <w:szCs w:val="20"/>
+        </w:rPr>
+        <w:tab/>
+      </w:r>
+      <w:r>
+        <w:rPr>
+          <w:rFonts w:cstheme="minorHAnsi"/>
+          <w:sz w:val="20"/>
+          <w:szCs w:val="20"/>
+        </w:rPr>
+        <w:tab/>
+      </w:r>
+      <w:r>
+        <w:rPr>
+          <w:rFonts w:cstheme="minorHAnsi"/>
+          <w:sz w:val="20"/>
+          <w:szCs w:val="20"/>
+        </w:rPr>
+        <w:t>Sep 2022 to Feb</w:t>
+      </w:r>
+      <w:r>
+        <w:rPr>
+          <w:rFonts w:cstheme="minorHAnsi"/>
+          <w:sz w:val="20"/>
+          <w:szCs w:val="20"/>
+        </w:rPr>
+        <w:t xml:space="preserve"> 2023 </w:t>
+      </w:r>
+    </w:p>
+    <w:p>
+      <w:pPr>
+        <w:spacing w:after="0"/>
+        <w:rPr>
+          <w:rFonts w:cstheme="minorHAnsi"/>
+          <w:b/>
+          <w:sz w:val="20"/>
+          <w:szCs w:val="20"/>
+        </w:rPr>
+      </w:pPr>
+      <w:r>
+        <w:rPr>
+          <w:rFonts w:cstheme="minorHAnsi"/>
+          <w:b/>
+          <w:sz w:val="20"/>
+          <w:szCs w:val="20"/>
+        </w:rPr>
+        <w:t>Blue Logic Digital</w:t>
+      </w:r>
+      <w:r>
+        <w:rPr>
+          <w:rFonts w:cstheme="minorHAnsi"/>
+          <w:b/>
+          <w:sz w:val="20"/>
+          <w:szCs w:val="20"/>
+        </w:rPr>
+        <w:t xml:space="preserve">, Dubai, United Arab Emirates </w:t>
       </w:r>
     </w:p>
     <w:p>
@@ -1394,10 +1729,9 @@
           <w:ilvl w:val="0"/>
           <w:numId w:val="13"/>
         </w:numPr>
-        <w:ind w:left="227" w:hanging="227"/>
         <w:jc w:val="both"/>
         <w:rPr>
-          <w:rFonts w:cstheme="minorHAnsi"/>
+          <w:rFonts w:eastAsia="Times New Roman" w:cstheme="minorHAnsi"/>
           <w:color w:val="auto"/>
           <w:sz w:val="20"/>
           <w:szCs w:val="20"/>
@@ -1405,12 +1739,12 @@
       </w:pPr>
       <w:r>
         <w:rPr>
-          <w:rFonts w:cstheme="minorHAnsi"/>
+          <w:rFonts w:eastAsia="Times New Roman" w:cstheme="minorHAnsi"/>
           <w:color w:val="auto"/>
           <w:sz w:val="20"/>
           <w:szCs w:val="20"/>
         </w:rPr>
-        <w:t>Demonstrated leadership by taking charge of the project with no key personnel, overseeing planning, design, and development phases to ensure on-time delivery.</w:t>
+        <w:t>Developed high-quality applications tailored to client requirements in the insurance sector, with a focus on health and motor insurance, ensuring secure and reliable solutions.</w:t>
       </w:r>
     </w:p>
     <w:p>
@@ -1420,10 +1754,9 @@
           <w:ilvl w:val="0"/>
           <w:numId w:val="13"/>
         </w:numPr>
-        <w:ind w:left="227" w:hanging="227"/>
         <w:jc w:val="both"/>
         <w:rPr>
-          <w:rFonts w:cstheme="minorHAnsi"/>
+          <w:rFonts w:eastAsia="Times New Roman" w:cstheme="minorHAnsi"/>
           <w:color w:val="auto"/>
           <w:sz w:val="20"/>
           <w:szCs w:val="20"/>
@@ -1431,12 +1764,12 @@
       </w:pPr>
       <w:r>
         <w:rPr>
-          <w:rFonts w:cstheme="minorHAnsi"/>
+          <w:rFonts w:eastAsia="Times New Roman" w:cstheme="minorHAnsi"/>
           <w:color w:val="auto"/>
           <w:sz w:val="20"/>
           <w:szCs w:val="20"/>
         </w:rPr>
-        <w:t>Successfully revived and completed a stagnant charity application project for Dubai Healthcare Authority, turning it into a successful and functional solution.</w:t>
+        <w:t>Translated complex client requirements into robust code, delivering secure front-end and back-end solutions aligned with industry standards for insurance compliance.</w:t>
       </w:r>
     </w:p>
     <w:p>
@@ -1446,10 +1779,9 @@
           <w:ilvl w:val="0"/>
           <w:numId w:val="13"/>
         </w:numPr>
-        <w:ind w:left="227" w:hanging="227"/>
         <w:jc w:val="both"/>
         <w:rPr>
-          <w:rFonts w:cstheme="minorHAnsi"/>
+          <w:rFonts w:eastAsia="Times New Roman" w:cstheme="minorHAnsi"/>
           <w:color w:val="auto"/>
           <w:sz w:val="20"/>
           <w:szCs w:val="20"/>
@@ -1457,12 +1789,12 @@
       </w:pPr>
       <w:r>
         <w:rPr>
-          <w:rFonts w:cstheme="minorHAnsi"/>
+          <w:rFonts w:eastAsia="Times New Roman" w:cstheme="minorHAnsi"/>
           <w:color w:val="auto"/>
           <w:sz w:val="20"/>
           <w:szCs w:val="20"/>
         </w:rPr>
-        <w:t xml:space="preserve">Successfully addressed payment challenges associated with the charity application project, ensuring the collection of pending payments and improving the company's financial health. </w:t>
+        <w:t>Proactively took ownership of tasks from start to finish, consistently meeting deadlines and quality standards.</w:t>
       </w:r>
     </w:p>
     <w:p>
@@ -1472,10 +1804,9 @@
           <w:ilvl w:val="0"/>
           <w:numId w:val="13"/>
         </w:numPr>
-        <w:ind w:left="227" w:hanging="227"/>
         <w:jc w:val="both"/>
         <w:rPr>
-          <w:rFonts w:cstheme="minorHAnsi"/>
+          <w:rFonts w:eastAsia="Times New Roman" w:cstheme="minorHAnsi"/>
           <w:color w:val="auto"/>
           <w:sz w:val="20"/>
           <w:szCs w:val="20"/>
@@ -1483,12 +1814,12 @@
       </w:pPr>
       <w:r>
         <w:rPr>
-          <w:rFonts w:cstheme="minorHAnsi"/>
+          <w:rFonts w:eastAsia="Times New Roman" w:cstheme="minorHAnsi"/>
           <w:color w:val="auto"/>
           <w:sz w:val="20"/>
           <w:szCs w:val="20"/>
         </w:rPr>
-        <w:t>Played a key role in expanding the company's project pipeline by securing new projects, indicating a high level of client satisfaction and trust in the delivered solutions.</w:t>
+        <w:t>Integrated front-end components into back-end systems, creating seamless user experiences and ensuring optimal functionality across applications.</w:t>
       </w:r>
     </w:p>
     <w:p>
@@ -1498,7 +1829,6 @@
           <w:ilvl w:val="0"/>
           <w:numId w:val="13"/>
         </w:numPr>
-        <w:ind w:left="227" w:hanging="227"/>
         <w:jc w:val="both"/>
         <w:rPr>
           <w:rFonts w:cstheme="minorHAnsi"/>
@@ -1509,12 +1839,21 @@
       </w:pPr>
       <w:r>
         <w:rPr>
-          <w:rFonts w:cstheme="minorHAnsi"/>
+          <w:rFonts w:eastAsia="Times New Roman" w:cstheme="minorHAnsi"/>
           <w:color w:val="auto"/>
           <w:sz w:val="20"/>
           <w:szCs w:val="20"/>
         </w:rPr>
-        <w:t>Established strong client relationships, resulting in additional projects from prestigious clients such as Dubai Healthcare Authority and Al Jalila Foundation, contributing to the company's expansion.</w:t>
+        <w:t>Produced comprehensive technical documentation, enabling streamlined handovers and efficient maintenance.</w:t>
+      </w:r>
+      <w:r>
+        <w:rPr>
+          <w:rFonts w:cstheme="minorHAnsi"/>
+          <w:color w:val="auto"/>
+          <w:sz w:val="20"/>
+          <w:szCs w:val="20"/>
+        </w:rPr>
+        <w:t xml:space="preserve"> </w:t>
       </w:r>
     </w:p>
     <w:p>
@@ -1534,6 +1873,7 @@
           <w:sz w:val="20"/>
           <w:szCs w:val="20"/>
         </w:rPr>
+        <w:lastRenderedPageBreak/>
         <w:t xml:space="preserve">Language/Technology used: </w:t>
       </w:r>
       <w:r>
@@ -1542,12 +1882,13 @@
           <w:sz w:val="20"/>
           <w:szCs w:val="20"/>
         </w:rPr>
-        <w:t xml:space="preserve">C#, .NET Core 3.1, .NET Web API, SQL Server 2019, Angular 10, Angular 16, IIS 8.5, Azure Repos. </w:t>
+        <w:t xml:space="preserve">C#, .NET Framework 4.5, 4.8, .NET Core, ASP.NET MVC, Web API, SQL Server 2016, Angular 8, Angular 13, IIS 8.5, Azure Repos. </w:t>
       </w:r>
     </w:p>
     <w:p>
       <w:pPr>
         <w:spacing w:after="0"/>
+        <w:jc w:val="both"/>
         <w:rPr>
           <w:rFonts w:cstheme="minorHAnsi"/>
           <w:sz w:val="20"/>
@@ -1570,103 +1911,151 @@
           <w:sz w:val="20"/>
           <w:szCs w:val="20"/>
         </w:rPr>
-        <w:t>Full-Stack Developer</w:t>
-      </w:r>
-      <w:r>
-        <w:rPr>
-          <w:rFonts w:cstheme="minorHAnsi"/>
-          <w:sz w:val="20"/>
-          <w:szCs w:val="20"/>
-        </w:rPr>
-        <w:tab/>
-      </w:r>
-      <w:r>
-        <w:rPr>
-          <w:rFonts w:cstheme="minorHAnsi"/>
-          <w:sz w:val="20"/>
-          <w:szCs w:val="20"/>
-        </w:rPr>
-        <w:tab/>
-      </w:r>
-      <w:r>
-        <w:rPr>
-          <w:rFonts w:cstheme="minorHAnsi"/>
-          <w:sz w:val="20"/>
-          <w:szCs w:val="20"/>
-        </w:rPr>
-        <w:tab/>
-      </w:r>
-      <w:r>
-        <w:rPr>
-          <w:rFonts w:cstheme="minorHAnsi"/>
-          <w:sz w:val="20"/>
-          <w:szCs w:val="20"/>
-        </w:rPr>
-        <w:tab/>
-      </w:r>
-      <w:r>
-        <w:rPr>
-          <w:rFonts w:cstheme="minorHAnsi"/>
-          <w:sz w:val="20"/>
-          <w:szCs w:val="20"/>
-        </w:rPr>
-        <w:tab/>
-      </w:r>
-      <w:r>
-        <w:rPr>
-          <w:rFonts w:cstheme="minorHAnsi"/>
-          <w:sz w:val="20"/>
-          <w:szCs w:val="20"/>
-        </w:rPr>
-        <w:tab/>
-      </w:r>
-      <w:r>
-        <w:rPr>
-          <w:rFonts w:cstheme="minorHAnsi"/>
-          <w:sz w:val="20"/>
-          <w:szCs w:val="20"/>
-        </w:rPr>
-        <w:tab/>
-      </w:r>
-      <w:r>
-        <w:rPr>
-          <w:rFonts w:cstheme="minorHAnsi"/>
-          <w:sz w:val="20"/>
-          <w:szCs w:val="20"/>
-        </w:rPr>
-        <w:tab/>
-      </w:r>
-      <w:r>
-        <w:rPr>
-          <w:rFonts w:cstheme="minorHAnsi"/>
-          <w:sz w:val="20"/>
-          <w:szCs w:val="20"/>
-        </w:rPr>
-        <w:tab/>
-      </w:r>
-      <w:r>
-        <w:rPr>
-          <w:rFonts w:cstheme="minorHAnsi"/>
-          <w:sz w:val="20"/>
-          <w:szCs w:val="20"/>
-        </w:rPr>
-        <w:tab/>
-      </w:r>
-      <w:r>
-        <w:rPr>
-          <w:rFonts w:cstheme="minorHAnsi"/>
-          <w:sz w:val="20"/>
-          <w:szCs w:val="20"/>
-        </w:rPr>
-        <w:t>Sep 2022 to Feb</w:t>
-      </w:r>
-      <w:r>
-        <w:rPr>
-          <w:rFonts w:cstheme="minorHAnsi"/>
-          <w:sz w:val="20"/>
-          <w:szCs w:val="20"/>
-        </w:rPr>
-        <w:t xml:space="preserve"> 2023 </w:t>
+        <w:t>Senior Software Engineer</w:t>
+      </w:r>
+      <w:r>
+        <w:rPr>
+          <w:rFonts w:cstheme="minorHAnsi"/>
+          <w:sz w:val="20"/>
+          <w:szCs w:val="20"/>
+        </w:rPr>
+        <w:tab/>
+      </w:r>
+      <w:r>
+        <w:rPr>
+          <w:rFonts w:cstheme="minorHAnsi"/>
+          <w:sz w:val="20"/>
+          <w:szCs w:val="20"/>
+        </w:rPr>
+        <w:tab/>
+      </w:r>
+      <w:r>
+        <w:rPr>
+          <w:rFonts w:cstheme="minorHAnsi"/>
+          <w:sz w:val="20"/>
+          <w:szCs w:val="20"/>
+        </w:rPr>
+        <w:tab/>
+      </w:r>
+      <w:r>
+        <w:rPr>
+          <w:rFonts w:cstheme="minorHAnsi"/>
+          <w:sz w:val="20"/>
+          <w:szCs w:val="20"/>
+        </w:rPr>
+        <w:tab/>
+      </w:r>
+      <w:r>
+        <w:rPr>
+          <w:rFonts w:cstheme="minorHAnsi"/>
+          <w:sz w:val="20"/>
+          <w:szCs w:val="20"/>
+        </w:rPr>
+        <w:tab/>
+      </w:r>
+      <w:r>
+        <w:rPr>
+          <w:rFonts w:cstheme="minorHAnsi"/>
+          <w:sz w:val="20"/>
+          <w:szCs w:val="20"/>
+        </w:rPr>
+        <w:tab/>
+      </w:r>
+      <w:r>
+        <w:rPr>
+          <w:rFonts w:cstheme="minorHAnsi"/>
+          <w:sz w:val="20"/>
+          <w:szCs w:val="20"/>
+        </w:rPr>
+        <w:tab/>
+      </w:r>
+      <w:r>
+        <w:rPr>
+          <w:rFonts w:cstheme="minorHAnsi"/>
+          <w:sz w:val="20"/>
+          <w:szCs w:val="20"/>
+        </w:rPr>
+        <w:tab/>
+      </w:r>
+      <w:r>
+        <w:rPr>
+          <w:rFonts w:cstheme="minorHAnsi"/>
+          <w:sz w:val="20"/>
+          <w:szCs w:val="20"/>
+        </w:rPr>
+        <w:tab/>
+      </w:r>
+      <w:r>
+        <w:rPr>
+          <w:rFonts w:cstheme="minorHAnsi"/>
+          <w:sz w:val="20"/>
+          <w:szCs w:val="20"/>
+        </w:rPr>
+        <w:tab/>
+      </w:r>
+      <w:r>
+        <w:rPr>
+          <w:rFonts w:cstheme="minorHAnsi"/>
+          <w:sz w:val="20"/>
+          <w:szCs w:val="20"/>
+        </w:rPr>
+        <w:t>Mar</w:t>
+      </w:r>
+      <w:r>
+        <w:rPr>
+          <w:rFonts w:cstheme="minorHAnsi"/>
+          <w:sz w:val="20"/>
+          <w:szCs w:val="20"/>
+        </w:rPr>
+        <w:t xml:space="preserve"> 202</w:t>
+      </w:r>
+      <w:r>
+        <w:rPr>
+          <w:rFonts w:cstheme="minorHAnsi"/>
+          <w:sz w:val="20"/>
+          <w:szCs w:val="20"/>
+        </w:rPr>
+        <w:t>1</w:t>
+      </w:r>
+      <w:r>
+        <w:rPr>
+          <w:rFonts w:cstheme="minorHAnsi"/>
+          <w:sz w:val="20"/>
+          <w:szCs w:val="20"/>
+        </w:rPr>
+        <w:t xml:space="preserve"> to </w:t>
+      </w:r>
+      <w:r>
+        <w:rPr>
+          <w:rFonts w:cstheme="minorHAnsi"/>
+          <w:sz w:val="20"/>
+          <w:szCs w:val="20"/>
+        </w:rPr>
+        <w:t>Aug</w:t>
+      </w:r>
+      <w:r>
+        <w:rPr>
+          <w:rFonts w:cstheme="minorHAnsi"/>
+          <w:sz w:val="20"/>
+          <w:szCs w:val="20"/>
+        </w:rPr>
+        <w:t xml:space="preserve"> 202</w:t>
+      </w:r>
+      <w:r>
+        <w:rPr>
+          <w:rFonts w:cstheme="minorHAnsi"/>
+          <w:sz w:val="20"/>
+          <w:szCs w:val="20"/>
+        </w:rPr>
+        <w:t>2</w:t>
+      </w:r>
+      <w:r>
+        <w:rPr>
+          <w:rFonts w:cstheme="minorHAnsi"/>
+          <w:sz w:val="20"/>
+          <w:szCs w:val="20"/>
+        </w:rPr>
+        <w:t xml:space="preserve"> </w:t>
       </w:r>
     </w:p>
     <w:p>
@@ -1686,16 +2075,36 @@
           <w:sz w:val="20"/>
           <w:szCs w:val="20"/>
         </w:rPr>
-        <w:t>Blue Logic Digital</w:t>
-      </w:r>
-      <w:r>
-        <w:rPr>
-          <w:rFonts w:cstheme="minorHAnsi"/>
-          <w:b/>
-          <w:sz w:val="20"/>
-          <w:szCs w:val="20"/>
-        </w:rPr>
-        <w:t xml:space="preserve">, Dubai, United Arab Emirates </w:t>
+        <w:t>M2SYS Technology (A US-based offshore company)</w:t>
+      </w:r>
+      <w:r>
+        <w:rPr>
+          <w:rStyle w:val="SubtleReference"/>
+          <w:rFonts w:cstheme="minorHAnsi"/>
+          <w:b w:val="0"/>
+          <w:color w:val="auto"/>
+          <w:sz w:val="20"/>
+          <w:szCs w:val="20"/>
+        </w:rPr>
+        <w:t xml:space="preserve">, </w:t>
+      </w:r>
+      <w:r>
+        <w:rPr>
+          <w:rFonts w:cstheme="minorHAnsi"/>
+          <w:b/>
+          <w:sz w:val="20"/>
+          <w:szCs w:val="20"/>
+        </w:rPr>
+        <w:t xml:space="preserve">Dhaka, Bangladesh </w:t>
+      </w:r>
+      <w:r>
+        <w:rPr>
+          <w:rFonts w:cstheme="minorHAnsi"/>
+          <w:b/>
+          <w:sz w:val="20"/>
+          <w:szCs w:val="20"/>
+        </w:rPr>
+        <w:t xml:space="preserve"> </w:t>
       </w:r>
     </w:p>
     <w:p>
@@ -1705,10 +2114,9 @@
           <w:ilvl w:val="0"/>
           <w:numId w:val="13"/>
         </w:numPr>
-        <w:ind w:left="227" w:hanging="227"/>
         <w:jc w:val="both"/>
         <w:rPr>
-          <w:rFonts w:cstheme="minorHAnsi"/>
+          <w:rFonts w:eastAsia="Times New Roman" w:cstheme="minorHAnsi"/>
           <w:color w:val="auto"/>
           <w:sz w:val="20"/>
           <w:szCs w:val="20"/>
@@ -1716,12 +2124,12 @@
       </w:pPr>
       <w:r>
         <w:rPr>
-          <w:rFonts w:cstheme="minorHAnsi"/>
+          <w:rFonts w:eastAsia="Times New Roman" w:cstheme="minorHAnsi"/>
           <w:color w:val="auto"/>
           <w:sz w:val="20"/>
           <w:szCs w:val="20"/>
         </w:rPr>
-        <w:t xml:space="preserve">Creating high-quality products that meet customer needs in the insurance domain specifically health and motor insurances. </w:t>
+        <w:t>Conducted detailed requirement analysis, design, and development of software solutions, consistently aligning deliverables with client specifications and project goals.</w:t>
       </w:r>
     </w:p>
     <w:p>
@@ -1731,10 +2139,9 @@
           <w:ilvl w:val="0"/>
           <w:numId w:val="13"/>
         </w:numPr>
-        <w:ind w:left="227" w:hanging="227"/>
         <w:jc w:val="both"/>
         <w:rPr>
-          <w:rFonts w:cstheme="minorHAnsi"/>
+          <w:rFonts w:eastAsia="Times New Roman" w:cstheme="minorHAnsi"/>
           <w:color w:val="auto"/>
           <w:sz w:val="20"/>
           <w:szCs w:val="20"/>
@@ -1742,12 +2149,12 @@
       </w:pPr>
       <w:r>
         <w:rPr>
-          <w:rFonts w:cstheme="minorHAnsi"/>
+          <w:rFonts w:eastAsia="Times New Roman" w:cstheme="minorHAnsi"/>
           <w:color w:val="auto"/>
           <w:sz w:val="20"/>
           <w:szCs w:val="20"/>
         </w:rPr>
-        <w:t xml:space="preserve">Translating client’s technical requirements into code and contributed insurance to achieve the highly secured products including front-end and back-end. </w:t>
+        <w:t>Elevated customer satisfaction from 75% to 95% by introducing an alternative solution for Biometric Analytics services, reducing dependency on third-party systems.</w:t>
       </w:r>
     </w:p>
     <w:p>
@@ -1757,10 +2164,9 @@
           <w:ilvl w:val="0"/>
           <w:numId w:val="13"/>
         </w:numPr>
-        <w:ind w:left="227" w:hanging="227"/>
         <w:jc w:val="both"/>
         <w:rPr>
-          <w:rFonts w:cstheme="minorHAnsi"/>
+          <w:rFonts w:eastAsia="Times New Roman" w:cstheme="minorHAnsi"/>
           <w:color w:val="auto"/>
           <w:sz w:val="20"/>
           <w:szCs w:val="20"/>
@@ -1768,12 +2174,32 @@
       </w:pPr>
       <w:r>
         <w:rPr>
-          <w:rFonts w:cstheme="minorHAnsi"/>
+          <w:rFonts w:eastAsia="Times New Roman" w:cstheme="minorHAnsi"/>
           <w:color w:val="auto"/>
           <w:sz w:val="20"/>
           <w:szCs w:val="20"/>
         </w:rPr>
-        <w:t xml:space="preserve">Taking ownership of the task and executing it to perfection within the deadline. </w:t>
+        <w:t xml:space="preserve">Developed and deployed two intermediary connectors for </w:t>
+      </w:r>
+      <w:proofErr w:type="spellStart"/>
+      <w:r>
+        <w:rPr>
+          <w:rFonts w:eastAsia="Times New Roman" w:cstheme="minorHAnsi"/>
+          <w:color w:val="auto"/>
+          <w:sz w:val="20"/>
+          <w:szCs w:val="20"/>
+        </w:rPr>
+        <w:t>CloudApper</w:t>
+      </w:r>
+      <w:proofErr w:type="spellEnd"/>
+      <w:r>
+        <w:rPr>
+          <w:rFonts w:eastAsia="Times New Roman" w:cstheme="minorHAnsi"/>
+          <w:color w:val="auto"/>
+          <w:sz w:val="20"/>
+          <w:szCs w:val="20"/>
+        </w:rPr>
+        <w:t>, which enhanced data integration between client servers and internal platforms, enabling two target customers to onboard with M2SYS.</w:t>
       </w:r>
     </w:p>
     <w:p>
@@ -1783,10 +2209,9 @@
           <w:ilvl w:val="0"/>
           <w:numId w:val="13"/>
         </w:numPr>
-        <w:ind w:left="227" w:hanging="227"/>
         <w:jc w:val="both"/>
         <w:rPr>
-          <w:rFonts w:cstheme="minorHAnsi"/>
+          <w:rFonts w:eastAsia="Times New Roman" w:cstheme="minorHAnsi"/>
           <w:color w:val="auto"/>
           <w:sz w:val="20"/>
           <w:szCs w:val="20"/>
@@ -1794,12 +2219,12 @@
       </w:pPr>
       <w:r>
         <w:rPr>
-          <w:rFonts w:cstheme="minorHAnsi"/>
+          <w:rFonts w:eastAsia="Times New Roman" w:cstheme="minorHAnsi"/>
           <w:color w:val="auto"/>
           <w:sz w:val="20"/>
           <w:szCs w:val="20"/>
         </w:rPr>
-        <w:t xml:space="preserve">Integrating the front-end components into the applications. </w:t>
+        <w:t>Spearheaded the development of a comprehensive Biometric API for various biometric operations, including data migration processes, significantly streamlining operations for end users.</w:t>
       </w:r>
     </w:p>
     <w:p>
@@ -1809,10 +2234,9 @@
           <w:ilvl w:val="0"/>
           <w:numId w:val="13"/>
         </w:numPr>
-        <w:ind w:left="227" w:hanging="227"/>
         <w:jc w:val="both"/>
         <w:rPr>
-          <w:rFonts w:cstheme="minorHAnsi"/>
+          <w:rFonts w:eastAsia="Times New Roman" w:cstheme="minorHAnsi"/>
           <w:color w:val="auto"/>
           <w:sz w:val="20"/>
           <w:szCs w:val="20"/>
@@ -1820,12 +2244,21 @@
       </w:pPr>
       <w:r>
         <w:rPr>
-          <w:rFonts w:cstheme="minorHAnsi"/>
+          <w:rFonts w:eastAsia="Times New Roman" w:cstheme="minorHAnsi"/>
           <w:color w:val="auto"/>
           <w:sz w:val="20"/>
           <w:szCs w:val="20"/>
         </w:rPr>
-        <w:t xml:space="preserve">Preparing technical documents. </w:t>
+        <w:t>Produced thorough API documentation, facilitating smooth integration for clients and reducing onboarding time for new technical staff.</w:t>
+      </w:r>
+      <w:r>
+        <w:rPr>
+          <w:rFonts w:cstheme="minorHAnsi"/>
+          <w:color w:val="auto"/>
+          <w:sz w:val="20"/>
+          <w:szCs w:val="20"/>
+        </w:rPr>
+        <w:t xml:space="preserve"> </w:t>
       </w:r>
     </w:p>
     <w:p>
@@ -1845,7 +2278,6 @@
           <w:sz w:val="20"/>
           <w:szCs w:val="20"/>
         </w:rPr>
-        <w:lastRenderedPageBreak/>
         <w:t xml:space="preserve">Language/Technology used: </w:t>
       </w:r>
       <w:r>
@@ -1854,7 +2286,15 @@
           <w:sz w:val="20"/>
           <w:szCs w:val="20"/>
         </w:rPr>
-        <w:t xml:space="preserve">C#, .NET Framework 4.5, 4.8, .NET Core, ASP.NET MVC, Web API, SQL Server 2016, Angular 8, Angular 13, IIS 8.5, Azure Repos. </w:t>
+        <w:t>C#, .NET Framework 4.5, 4.8, .NET Core, ASP.NET MVC, Web API, SQL Server 2016, Angular 8, Angular 13, IIS 8.5, Azure Repos.</w:t>
+      </w:r>
+      <w:r>
+        <w:rPr>
+          <w:rFonts w:cstheme="minorHAnsi"/>
+          <w:sz w:val="20"/>
+          <w:szCs w:val="20"/>
+        </w:rPr>
+        <w:t xml:space="preserve"> </w:t>
       </w:r>
     </w:p>
     <w:p>
@@ -1870,213 +2310,137 @@
     </w:p>
     <w:p>
       <w:pPr>
-        <w:spacing w:after="0"/>
-        <w:rPr>
-          <w:rFonts w:cstheme="minorHAnsi"/>
-          <w:sz w:val="20"/>
-          <w:szCs w:val="20"/>
-        </w:rPr>
-      </w:pPr>
-      <w:r>
-        <w:rPr>
-          <w:rFonts w:cstheme="minorHAnsi"/>
-          <w:sz w:val="20"/>
-          <w:szCs w:val="20"/>
-        </w:rPr>
-        <w:t>Senior Software Engineer</w:t>
-      </w:r>
-      <w:r>
-        <w:rPr>
-          <w:rFonts w:cstheme="minorHAnsi"/>
-          <w:sz w:val="20"/>
-          <w:szCs w:val="20"/>
-        </w:rPr>
-        <w:tab/>
-      </w:r>
-      <w:r>
-        <w:rPr>
-          <w:rFonts w:cstheme="minorHAnsi"/>
-          <w:sz w:val="20"/>
-          <w:szCs w:val="20"/>
-        </w:rPr>
-        <w:tab/>
-      </w:r>
-      <w:r>
-        <w:rPr>
-          <w:rFonts w:cstheme="minorHAnsi"/>
-          <w:sz w:val="20"/>
-          <w:szCs w:val="20"/>
-        </w:rPr>
-        <w:tab/>
-      </w:r>
-      <w:r>
-        <w:rPr>
-          <w:rFonts w:cstheme="minorHAnsi"/>
-          <w:sz w:val="20"/>
-          <w:szCs w:val="20"/>
-        </w:rPr>
-        <w:tab/>
-      </w:r>
-      <w:r>
-        <w:rPr>
-          <w:rFonts w:cstheme="minorHAnsi"/>
-          <w:sz w:val="20"/>
-          <w:szCs w:val="20"/>
-        </w:rPr>
-        <w:tab/>
-      </w:r>
-      <w:r>
-        <w:rPr>
-          <w:rFonts w:cstheme="minorHAnsi"/>
-          <w:sz w:val="20"/>
-          <w:szCs w:val="20"/>
-        </w:rPr>
-        <w:tab/>
-      </w:r>
-      <w:r>
-        <w:rPr>
-          <w:rFonts w:cstheme="minorHAnsi"/>
-          <w:sz w:val="20"/>
-          <w:szCs w:val="20"/>
-        </w:rPr>
-        <w:tab/>
-      </w:r>
-      <w:r>
-        <w:rPr>
-          <w:rFonts w:cstheme="minorHAnsi"/>
-          <w:sz w:val="20"/>
-          <w:szCs w:val="20"/>
-        </w:rPr>
-        <w:tab/>
-      </w:r>
-      <w:r>
-        <w:rPr>
-          <w:rFonts w:cstheme="minorHAnsi"/>
-          <w:sz w:val="20"/>
-          <w:szCs w:val="20"/>
-        </w:rPr>
-        <w:tab/>
-      </w:r>
-      <w:r>
-        <w:rPr>
-          <w:rFonts w:cstheme="minorHAnsi"/>
-          <w:sz w:val="20"/>
-          <w:szCs w:val="20"/>
-        </w:rPr>
-        <w:tab/>
-      </w:r>
-      <w:r>
-        <w:rPr>
-          <w:rFonts w:cstheme="minorHAnsi"/>
-          <w:sz w:val="20"/>
-          <w:szCs w:val="20"/>
-        </w:rPr>
-        <w:t>Mar</w:t>
-      </w:r>
-      <w:r>
-        <w:rPr>
-          <w:rFonts w:cstheme="minorHAnsi"/>
-          <w:sz w:val="20"/>
-          <w:szCs w:val="20"/>
-        </w:rPr>
-        <w:t xml:space="preserve"> 202</w:t>
-      </w:r>
-      <w:r>
-        <w:rPr>
-          <w:rFonts w:cstheme="minorHAnsi"/>
-          <w:sz w:val="20"/>
-          <w:szCs w:val="20"/>
-        </w:rPr>
-        <w:t>1</w:t>
-      </w:r>
-      <w:r>
-        <w:rPr>
-          <w:rFonts w:cstheme="minorHAnsi"/>
-          <w:sz w:val="20"/>
-          <w:szCs w:val="20"/>
-        </w:rPr>
-        <w:t xml:space="preserve"> to </w:t>
-      </w:r>
-      <w:r>
-        <w:rPr>
-          <w:rFonts w:cstheme="minorHAnsi"/>
-          <w:sz w:val="20"/>
-          <w:szCs w:val="20"/>
-        </w:rPr>
-        <w:t>Aug</w:t>
-      </w:r>
-      <w:r>
-        <w:rPr>
-          <w:rFonts w:cstheme="minorHAnsi"/>
-          <w:sz w:val="20"/>
-          <w:szCs w:val="20"/>
-        </w:rPr>
-        <w:t xml:space="preserve"> 202</w:t>
-      </w:r>
-      <w:r>
-        <w:rPr>
-          <w:rFonts w:cstheme="minorHAnsi"/>
-          <w:sz w:val="20"/>
-          <w:szCs w:val="20"/>
-        </w:rPr>
-        <w:t>2</w:t>
-      </w:r>
-      <w:r>
-        <w:rPr>
-          <w:rFonts w:cstheme="minorHAnsi"/>
-          <w:sz w:val="20"/>
-          <w:szCs w:val="20"/>
-        </w:rPr>
-        <w:t xml:space="preserve"> </w:t>
-      </w:r>
-    </w:p>
-    <w:p>
-      <w:pPr>
-        <w:spacing w:after="0"/>
-        <w:rPr>
-          <w:rFonts w:cstheme="minorHAnsi"/>
-          <w:b/>
-          <w:sz w:val="20"/>
-          <w:szCs w:val="20"/>
-        </w:rPr>
-      </w:pPr>
-      <w:r>
-        <w:rPr>
-          <w:rFonts w:cstheme="minorHAnsi"/>
-          <w:b/>
-          <w:sz w:val="20"/>
-          <w:szCs w:val="20"/>
-        </w:rPr>
-        <w:t>M2SYS Technology (A US-based offshore company)</w:t>
-      </w:r>
-      <w:r>
-        <w:rPr>
-          <w:rStyle w:val="SubtleReference"/>
-          <w:rFonts w:cstheme="minorHAnsi"/>
-          <w:b w:val="0"/>
-          <w:color w:val="auto"/>
-          <w:sz w:val="20"/>
-          <w:szCs w:val="20"/>
-        </w:rPr>
-        <w:t xml:space="preserve">, </w:t>
-      </w:r>
-      <w:r>
-        <w:rPr>
-          <w:rFonts w:cstheme="minorHAnsi"/>
-          <w:b/>
-          <w:sz w:val="20"/>
-          <w:szCs w:val="20"/>
-        </w:rPr>
-        <w:t xml:space="preserve">Dhaka, Bangladesh </w:t>
-      </w:r>
-      <w:r>
-        <w:rPr>
-          <w:rFonts w:cstheme="minorHAnsi"/>
-          <w:b/>
-          <w:sz w:val="20"/>
-          <w:szCs w:val="20"/>
-        </w:rPr>
-        <w:t xml:space="preserve"> </w:t>
+        <w:spacing w:after="0" w:line="240" w:lineRule="auto"/>
+        <w:jc w:val="both"/>
+        <w:rPr>
+          <w:rFonts w:cstheme="minorHAnsi"/>
+          <w:sz w:val="20"/>
+          <w:szCs w:val="20"/>
+        </w:rPr>
+      </w:pPr>
+      <w:r>
+        <w:rPr>
+          <w:rFonts w:cstheme="minorHAnsi"/>
+          <w:sz w:val="20"/>
+          <w:szCs w:val="20"/>
+        </w:rPr>
+        <w:t>Software Architect (Full stack d</w:t>
+      </w:r>
+      <w:r>
+        <w:rPr>
+          <w:rFonts w:cstheme="minorHAnsi"/>
+          <w:sz w:val="20"/>
+          <w:szCs w:val="20"/>
+        </w:rPr>
+        <w:t xml:space="preserve">evelopment)       </w:t>
+      </w:r>
+      <w:r>
+        <w:rPr>
+          <w:rFonts w:cstheme="minorHAnsi"/>
+          <w:sz w:val="20"/>
+          <w:szCs w:val="20"/>
+        </w:rPr>
+        <w:tab/>
+      </w:r>
+      <w:r>
+        <w:rPr>
+          <w:rFonts w:cstheme="minorHAnsi"/>
+          <w:sz w:val="20"/>
+          <w:szCs w:val="20"/>
+        </w:rPr>
+        <w:tab/>
+      </w:r>
+      <w:r>
+        <w:rPr>
+          <w:rFonts w:cstheme="minorHAnsi"/>
+          <w:sz w:val="20"/>
+          <w:szCs w:val="20"/>
+        </w:rPr>
+        <w:tab/>
+      </w:r>
+      <w:r>
+        <w:rPr>
+          <w:rFonts w:cstheme="minorHAnsi"/>
+          <w:sz w:val="20"/>
+          <w:szCs w:val="20"/>
+        </w:rPr>
+        <w:tab/>
+      </w:r>
+      <w:r>
+        <w:rPr>
+          <w:rFonts w:cstheme="minorHAnsi"/>
+          <w:sz w:val="20"/>
+          <w:szCs w:val="20"/>
+        </w:rPr>
+        <w:tab/>
+      </w:r>
+      <w:r>
+        <w:rPr>
+          <w:rFonts w:cstheme="minorHAnsi"/>
+          <w:sz w:val="20"/>
+          <w:szCs w:val="20"/>
+        </w:rPr>
+        <w:tab/>
+        <w:t xml:space="preserve">   </w:t>
+      </w:r>
+      <w:r>
+        <w:rPr>
+          <w:rFonts w:cstheme="minorHAnsi"/>
+          <w:sz w:val="20"/>
+          <w:szCs w:val="20"/>
+        </w:rPr>
+        <w:tab/>
+      </w:r>
+      <w:r>
+        <w:rPr>
+          <w:rFonts w:cstheme="minorHAnsi"/>
+          <w:sz w:val="20"/>
+          <w:szCs w:val="20"/>
+        </w:rPr>
+        <w:t>Mar 2020 – Sept</w:t>
+      </w:r>
+      <w:r>
+        <w:rPr>
+          <w:rFonts w:cstheme="minorHAnsi"/>
+          <w:sz w:val="20"/>
+          <w:szCs w:val="20"/>
+        </w:rPr>
+        <w:t xml:space="preserve"> 2020</w:t>
+      </w:r>
+    </w:p>
+    <w:p>
+      <w:pPr>
+        <w:spacing w:after="0" w:line="240" w:lineRule="auto"/>
+        <w:jc w:val="both"/>
+        <w:rPr>
+          <w:rFonts w:cstheme="minorHAnsi"/>
+          <w:b/>
+          <w:bCs/>
+          <w:sz w:val="20"/>
+          <w:szCs w:val="20"/>
+        </w:rPr>
+      </w:pPr>
+      <w:proofErr w:type="spellStart"/>
+      <w:r>
+        <w:rPr>
+          <w:rFonts w:cstheme="minorHAnsi"/>
+          <w:b/>
+          <w:bCs/>
+          <w:sz w:val="20"/>
+          <w:szCs w:val="20"/>
+        </w:rPr>
+        <w:t>LeadSoft</w:t>
+      </w:r>
+      <w:proofErr w:type="spellEnd"/>
+      <w:r>
+        <w:rPr>
+          <w:rFonts w:cstheme="minorHAnsi"/>
+          <w:b/>
+          <w:bCs/>
+          <w:sz w:val="20"/>
+          <w:szCs w:val="20"/>
+        </w:rPr>
+        <w:t xml:space="preserve"> Bangladesh Limited, Dhaka, Bangladesh</w:t>
       </w:r>
     </w:p>
     <w:p>
@@ -2084,12 +2448,11 @@
         <w:pStyle w:val="ListParagraph"/>
         <w:numPr>
           <w:ilvl w:val="0"/>
-          <w:numId w:val="13"/>
+          <w:numId w:val="17"/>
         </w:numPr>
-        <w:ind w:left="227" w:hanging="227"/>
         <w:jc w:val="both"/>
         <w:rPr>
-          <w:rFonts w:cstheme="minorHAnsi"/>
+          <w:rFonts w:eastAsia="Times New Roman" w:cstheme="minorHAnsi"/>
           <w:color w:val="auto"/>
           <w:sz w:val="20"/>
           <w:szCs w:val="20"/>
@@ -2097,21 +2460,12 @@
       </w:pPr>
       <w:r>
         <w:rPr>
-          <w:rFonts w:cstheme="minorHAnsi"/>
+          <w:rFonts w:eastAsia="Times New Roman" w:cstheme="minorHAnsi"/>
           <w:color w:val="auto"/>
           <w:sz w:val="20"/>
           <w:szCs w:val="20"/>
         </w:rPr>
-        <w:t>Responsible for requirement analysis, design, development, and API documentation of software solutions for the clients.</w:t>
-      </w:r>
-      <w:r>
-        <w:rPr>
-          <w:rFonts w:cstheme="minorHAnsi"/>
-          <w:color w:val="auto"/>
-          <w:sz w:val="20"/>
-          <w:szCs w:val="20"/>
-        </w:rPr>
-        <w:t xml:space="preserve"> </w:t>
+        <w:t>Collaborated closely with stakeholders to gather requirements and led the architecture, design, and development of a Pharmaceutical ERP solution, boosting departmental revenue by 40%.</w:t>
       </w:r>
     </w:p>
     <w:p>
@@ -2119,12 +2473,11 @@
         <w:pStyle w:val="ListParagraph"/>
         <w:numPr>
           <w:ilvl w:val="0"/>
-          <w:numId w:val="13"/>
+          <w:numId w:val="17"/>
         </w:numPr>
-        <w:ind w:left="227" w:hanging="227"/>
         <w:jc w:val="both"/>
         <w:rPr>
-          <w:rFonts w:cstheme="minorHAnsi"/>
+          <w:rFonts w:eastAsia="Times New Roman" w:cstheme="minorHAnsi"/>
           <w:color w:val="auto"/>
           <w:sz w:val="20"/>
           <w:szCs w:val="20"/>
@@ -2132,21 +2485,12 @@
       </w:pPr>
       <w:r>
         <w:rPr>
-          <w:rFonts w:cstheme="minorHAnsi"/>
+          <w:rFonts w:eastAsia="Times New Roman" w:cstheme="minorHAnsi"/>
           <w:color w:val="auto"/>
           <w:sz w:val="20"/>
           <w:szCs w:val="20"/>
         </w:rPr>
-        <w:t>Increased the customer satisfaction score from 75% to 95% by providing an alternate solution in the Biometric analytics service, which was dependent on the third-party service earlier.</w:t>
-      </w:r>
-      <w:r>
-        <w:rPr>
-          <w:rFonts w:cstheme="minorHAnsi"/>
-          <w:color w:val="auto"/>
-          <w:sz w:val="20"/>
-          <w:szCs w:val="20"/>
-        </w:rPr>
-        <w:t xml:space="preserve"> </w:t>
+        <w:t>Directed and motivated the development team, ensuring alignment with design standards and successfully migrating legacy ERP solutions to new technologies, enhancing system reliability and client satisfaction.</w:t>
       </w:r>
     </w:p>
     <w:p>
@@ -2154,12 +2498,11 @@
         <w:pStyle w:val="ListParagraph"/>
         <w:numPr>
           <w:ilvl w:val="0"/>
-          <w:numId w:val="13"/>
+          <w:numId w:val="17"/>
         </w:numPr>
-        <w:ind w:left="227" w:hanging="227"/>
         <w:jc w:val="both"/>
         <w:rPr>
-          <w:rFonts w:cstheme="minorHAnsi"/>
+          <w:rFonts w:eastAsia="Times New Roman" w:cstheme="minorHAnsi"/>
           <w:color w:val="auto"/>
           <w:sz w:val="20"/>
           <w:szCs w:val="20"/>
@@ -2167,41 +2510,12 @@
       </w:pPr>
       <w:r>
         <w:rPr>
-          <w:rFonts w:cstheme="minorHAnsi"/>
+          <w:rFonts w:eastAsia="Times New Roman" w:cstheme="minorHAnsi"/>
           <w:color w:val="auto"/>
           <w:sz w:val="20"/>
           <w:szCs w:val="20"/>
         </w:rPr>
-        <w:t xml:space="preserve">Successfully completed the development of two Connectors and deployed, which is an intermediary mapper &amp; API platform, which acts between </w:t>
-      </w:r>
-      <w:proofErr w:type="spellStart"/>
-      <w:r>
-        <w:rPr>
-          <w:rFonts w:cstheme="minorHAnsi"/>
-          <w:color w:val="auto"/>
-          <w:sz w:val="20"/>
-          <w:szCs w:val="20"/>
-        </w:rPr>
-        <w:t>CloudApper</w:t>
-      </w:r>
-      <w:proofErr w:type="spellEnd"/>
-      <w:r>
-        <w:rPr>
-          <w:rFonts w:cstheme="minorHAnsi"/>
-          <w:color w:val="auto"/>
-          <w:sz w:val="20"/>
-          <w:szCs w:val="20"/>
-        </w:rPr>
-        <w:t xml:space="preserve"> and the Client server. It helped at least two targeted customers to agree to do their business with M2SYS.</w:t>
-      </w:r>
-      <w:r>
-        <w:rPr>
-          <w:rFonts w:cstheme="minorHAnsi"/>
-          <w:color w:val="auto"/>
-          <w:sz w:val="20"/>
-          <w:szCs w:val="20"/>
-        </w:rPr>
-        <w:t xml:space="preserve"> </w:t>
+        <w:t>Conducted daily SCRUM meetings and weekly knowledge-sharing sessions to foster team cohesion and adherence to best practices, accelerating development cycles and improving code quality.</w:t>
       </w:r>
     </w:p>
     <w:p>
@@ -2209,12 +2523,11 @@
         <w:pStyle w:val="ListParagraph"/>
         <w:numPr>
           <w:ilvl w:val="0"/>
-          <w:numId w:val="13"/>
+          <w:numId w:val="17"/>
         </w:numPr>
-        <w:ind w:left="227" w:hanging="227"/>
         <w:jc w:val="both"/>
         <w:rPr>
-          <w:rFonts w:cstheme="minorHAnsi"/>
+          <w:rFonts w:eastAsia="Times New Roman" w:cstheme="minorHAnsi"/>
           <w:color w:val="auto"/>
           <w:sz w:val="20"/>
           <w:szCs w:val="20"/>
@@ -2222,21 +2535,58 @@
       </w:pPr>
       <w:r>
         <w:rPr>
-          <w:rFonts w:cstheme="minorHAnsi"/>
+          <w:rFonts w:eastAsia="Times New Roman" w:cstheme="minorHAnsi"/>
           <w:color w:val="auto"/>
           <w:sz w:val="20"/>
           <w:szCs w:val="20"/>
         </w:rPr>
-        <w:t>Successfully completed the development of Biometric API for biometric operations and internal biometric data migration process.</w:t>
-      </w:r>
-      <w:r>
-        <w:rPr>
-          <w:rFonts w:cstheme="minorHAnsi"/>
-          <w:color w:val="auto"/>
-          <w:sz w:val="20"/>
-          <w:szCs w:val="20"/>
-        </w:rPr>
-        <w:t xml:space="preserve"> </w:t>
+        <w:t>Successfully delivered the Production Module of the ERP on a tight timeline, contributing significantly to revenue growth and client retention.</w:t>
+      </w:r>
+    </w:p>
+    <w:p>
+      <w:pPr>
+        <w:spacing w:after="0" w:line="240" w:lineRule="auto"/>
+        <w:jc w:val="both"/>
+        <w:rPr>
+          <w:rFonts w:cstheme="minorHAnsi"/>
+          <w:sz w:val="20"/>
+          <w:szCs w:val="20"/>
+        </w:rPr>
+      </w:pPr>
+      <w:r>
+        <w:rPr>
+          <w:rFonts w:cstheme="minorHAnsi"/>
+          <w:b/>
+          <w:sz w:val="20"/>
+          <w:szCs w:val="20"/>
+        </w:rPr>
+        <w:t>Language/Technology used:</w:t>
+      </w:r>
+      <w:r>
+        <w:rPr>
+          <w:rFonts w:cstheme="minorHAnsi"/>
+          <w:sz w:val="20"/>
+          <w:szCs w:val="20"/>
+        </w:rPr>
+        <w:t xml:space="preserve"> C#, .NET Framework 3.5, 4.5, ASP.NET MVC, .NET Core, Entity Framework Core, In-Memory Cache, SQL Server 2016, Angular 9, Docker, Azure app service, Azure Repos, </w:t>
+      </w:r>
+      <w:proofErr w:type="spellStart"/>
+      <w:r>
+        <w:rPr>
+          <w:rFonts w:cstheme="minorHAnsi"/>
+          <w:sz w:val="20"/>
+          <w:szCs w:val="20"/>
+        </w:rPr>
+        <w:t>Github</w:t>
+      </w:r>
+      <w:proofErr w:type="spellEnd"/>
+      <w:r>
+        <w:rPr>
+          <w:rFonts w:cstheme="minorHAnsi"/>
+          <w:sz w:val="20"/>
+          <w:szCs w:val="20"/>
+        </w:rPr>
+        <w:t>, TFS.</w:t>
       </w:r>
     </w:p>
     <w:p>
@@ -2245,35 +2595,12 @@
         <w:jc w:val="both"/>
         <w:rPr>
           <w:rFonts w:cstheme="minorHAnsi"/>
-          <w:sz w:val="20"/>
-          <w:szCs w:val="20"/>
-        </w:rPr>
-      </w:pPr>
-      <w:r>
-        <w:rPr>
-          <w:rFonts w:cstheme="minorHAnsi"/>
-          <w:b/>
-          <w:sz w:val="20"/>
-          <w:szCs w:val="20"/>
-        </w:rPr>
-        <w:t xml:space="preserve">Language/Technology used: </w:t>
-      </w:r>
-      <w:r>
-        <w:rPr>
-          <w:rFonts w:cstheme="minorHAnsi"/>
-          <w:sz w:val="20"/>
-          <w:szCs w:val="20"/>
-        </w:rPr>
-        <w:t>C#, .NET Framework 4.5, 4.8, .NET Core, ASP.NET MVC, Web API, SQL Server 2016, Angular 8, Angular 13, IIS 8.5, Azure Repos.</w:t>
-      </w:r>
-      <w:r>
-        <w:rPr>
-          <w:rFonts w:cstheme="minorHAnsi"/>
-          <w:sz w:val="20"/>
-          <w:szCs w:val="20"/>
-        </w:rPr>
-        <w:t xml:space="preserve"> </w:t>
-      </w:r>
+          <w:b/>
+          <w:bCs/>
+          <w:sz w:val="20"/>
+          <w:szCs w:val="20"/>
+        </w:rPr>
+      </w:pPr>
     </w:p>
     <w:p>
       <w:pPr>
@@ -2285,97 +2612,93 @@
           <w:szCs w:val="20"/>
         </w:rPr>
       </w:pPr>
-    </w:p>
-    <w:p>
-      <w:pPr>
-        <w:spacing w:after="0" w:line="240" w:lineRule="auto"/>
-        <w:jc w:val="both"/>
-        <w:rPr>
-          <w:rFonts w:cstheme="minorHAnsi"/>
-          <w:sz w:val="20"/>
-          <w:szCs w:val="20"/>
-        </w:rPr>
-      </w:pPr>
-      <w:r>
-        <w:rPr>
-          <w:rFonts w:cstheme="minorHAnsi"/>
-          <w:sz w:val="20"/>
-          <w:szCs w:val="20"/>
-        </w:rPr>
-        <w:t>Software Architect (Full stack d</w:t>
-      </w:r>
-      <w:r>
-        <w:rPr>
-          <w:rFonts w:cstheme="minorHAnsi"/>
-          <w:sz w:val="20"/>
-          <w:szCs w:val="20"/>
-        </w:rPr>
-        <w:t xml:space="preserve">evelopment)       </w:t>
-      </w:r>
-      <w:r>
-        <w:rPr>
-          <w:rFonts w:cstheme="minorHAnsi"/>
-          <w:sz w:val="20"/>
-          <w:szCs w:val="20"/>
-        </w:rPr>
-        <w:tab/>
-      </w:r>
-      <w:r>
-        <w:rPr>
-          <w:rFonts w:cstheme="minorHAnsi"/>
-          <w:sz w:val="20"/>
-          <w:szCs w:val="20"/>
-        </w:rPr>
-        <w:tab/>
-      </w:r>
-      <w:r>
-        <w:rPr>
-          <w:rFonts w:cstheme="minorHAnsi"/>
-          <w:sz w:val="20"/>
-          <w:szCs w:val="20"/>
-        </w:rPr>
-        <w:tab/>
-      </w:r>
-      <w:r>
-        <w:rPr>
-          <w:rFonts w:cstheme="minorHAnsi"/>
-          <w:sz w:val="20"/>
-          <w:szCs w:val="20"/>
-        </w:rPr>
-        <w:tab/>
-      </w:r>
-      <w:r>
-        <w:rPr>
-          <w:rFonts w:cstheme="minorHAnsi"/>
-          <w:sz w:val="20"/>
-          <w:szCs w:val="20"/>
-        </w:rPr>
-        <w:tab/>
-      </w:r>
-      <w:r>
-        <w:rPr>
-          <w:rFonts w:cstheme="minorHAnsi"/>
-          <w:sz w:val="20"/>
-          <w:szCs w:val="20"/>
-        </w:rPr>
-        <w:tab/>
-        <w:t xml:space="preserve">   </w:t>
-      </w:r>
-      <w:r>
-        <w:rPr>
-          <w:rFonts w:cstheme="minorHAnsi"/>
-          <w:sz w:val="20"/>
-          <w:szCs w:val="20"/>
-        </w:rPr>
-        <w:tab/>
-      </w:r>
-      <w:r>
-        <w:rPr>
-          <w:rFonts w:cstheme="minorHAnsi"/>
-          <w:sz w:val="20"/>
-          <w:szCs w:val="20"/>
-        </w:rPr>
-        <w:t>Mar 2020 – Sept</w:t>
+      <w:r>
+        <w:rPr>
+          <w:rFonts w:cstheme="minorHAnsi"/>
+          <w:sz w:val="20"/>
+          <w:szCs w:val="20"/>
+        </w:rPr>
+        <w:t>Senior Software Engineer (Full stack development)</w:t>
+      </w:r>
+      <w:r>
+        <w:rPr>
+          <w:rFonts w:cstheme="minorHAnsi"/>
+          <w:sz w:val="20"/>
+          <w:szCs w:val="20"/>
+        </w:rPr>
+        <w:tab/>
+      </w:r>
+      <w:r>
+        <w:rPr>
+          <w:rFonts w:cstheme="minorHAnsi"/>
+          <w:sz w:val="20"/>
+          <w:szCs w:val="20"/>
+        </w:rPr>
+        <w:tab/>
+      </w:r>
+      <w:r>
+        <w:rPr>
+          <w:rFonts w:cstheme="minorHAnsi"/>
+          <w:sz w:val="20"/>
+          <w:szCs w:val="20"/>
+        </w:rPr>
+        <w:tab/>
+      </w:r>
+      <w:r>
+        <w:rPr>
+          <w:rFonts w:cstheme="minorHAnsi"/>
+          <w:sz w:val="20"/>
+          <w:szCs w:val="20"/>
+        </w:rPr>
+        <w:tab/>
+      </w:r>
+      <w:r>
+        <w:rPr>
+          <w:rFonts w:cstheme="minorHAnsi"/>
+          <w:sz w:val="20"/>
+          <w:szCs w:val="20"/>
+        </w:rPr>
+        <w:tab/>
+      </w:r>
+      <w:r>
+        <w:rPr>
+          <w:rFonts w:cstheme="minorHAnsi"/>
+          <w:sz w:val="20"/>
+          <w:szCs w:val="20"/>
+        </w:rPr>
+        <w:t xml:space="preserve"> </w:t>
+      </w:r>
+      <w:r>
+        <w:rPr>
+          <w:rFonts w:cstheme="minorHAnsi"/>
+          <w:sz w:val="20"/>
+          <w:szCs w:val="20"/>
+        </w:rPr>
+        <w:tab/>
+      </w:r>
+      <w:r>
+        <w:rPr>
+          <w:rFonts w:cstheme="minorHAnsi"/>
+          <w:sz w:val="20"/>
+          <w:szCs w:val="20"/>
+        </w:rPr>
+        <w:tab/>
+      </w:r>
+      <w:r>
+        <w:rPr>
+          <w:rFonts w:cstheme="minorHAnsi"/>
+          <w:sz w:val="20"/>
+          <w:szCs w:val="20"/>
+        </w:rPr>
+        <w:t>Oct</w:t>
+      </w:r>
+      <w:r>
+        <w:rPr>
+          <w:rFonts w:cstheme="minorHAnsi"/>
+          <w:sz w:val="20"/>
+          <w:szCs w:val="20"/>
+        </w:rPr>
+        <w:t xml:space="preserve"> 2015 – Feb</w:t>
       </w:r>
       <w:r>
         <w:rPr>
@@ -2384,238 +2707,6 @@
           <w:szCs w:val="20"/>
         </w:rPr>
         <w:t xml:space="preserve"> 2020</w:t>
-      </w:r>
-    </w:p>
-    <w:p>
-      <w:pPr>
-        <w:spacing w:after="0" w:line="240" w:lineRule="auto"/>
-        <w:jc w:val="both"/>
-        <w:rPr>
-          <w:rFonts w:cstheme="minorHAnsi"/>
-          <w:b/>
-          <w:bCs/>
-          <w:sz w:val="20"/>
-          <w:szCs w:val="20"/>
-        </w:rPr>
-      </w:pPr>
-      <w:proofErr w:type="spellStart"/>
-      <w:r>
-        <w:rPr>
-          <w:rFonts w:cstheme="minorHAnsi"/>
-          <w:b/>
-          <w:bCs/>
-          <w:sz w:val="20"/>
-          <w:szCs w:val="20"/>
-        </w:rPr>
-        <w:t>LeadSoft</w:t>
-      </w:r>
-      <w:proofErr w:type="spellEnd"/>
-      <w:r>
-        <w:rPr>
-          <w:rFonts w:cstheme="minorHAnsi"/>
-          <w:b/>
-          <w:bCs/>
-          <w:sz w:val="20"/>
-          <w:szCs w:val="20"/>
-        </w:rPr>
-        <w:t xml:space="preserve"> Bangladesh Limited, Dhaka, Bangladesh</w:t>
-      </w:r>
-    </w:p>
-    <w:p>
-      <w:pPr>
-        <w:spacing w:after="0" w:line="240" w:lineRule="auto"/>
-        <w:jc w:val="both"/>
-        <w:rPr>
-          <w:rFonts w:cstheme="minorHAnsi"/>
-          <w:sz w:val="20"/>
-          <w:szCs w:val="20"/>
-        </w:rPr>
-      </w:pPr>
-      <w:r>
-        <w:rPr>
-          <w:rFonts w:cstheme="minorHAnsi"/>
-          <w:sz w:val="20"/>
-          <w:szCs w:val="20"/>
-        </w:rPr>
-        <w:t>• Collaborating with the various stockholders about the requirements and analyzing the requirements with the development team.</w:t>
-      </w:r>
-    </w:p>
-    <w:p>
-      <w:pPr>
-        <w:spacing w:after="0" w:line="240" w:lineRule="auto"/>
-        <w:jc w:val="both"/>
-        <w:rPr>
-          <w:rFonts w:cstheme="minorHAnsi"/>
-          <w:sz w:val="20"/>
-          <w:szCs w:val="20"/>
-        </w:rPr>
-      </w:pPr>
-      <w:r>
-        <w:rPr>
-          <w:rFonts w:cstheme="minorHAnsi"/>
-          <w:sz w:val="20"/>
-          <w:szCs w:val="20"/>
-        </w:rPr>
-        <w:t xml:space="preserve">• Designing, </w:t>
-      </w:r>
-      <w:proofErr w:type="gramStart"/>
-      <w:r>
-        <w:rPr>
-          <w:rFonts w:cstheme="minorHAnsi"/>
-          <w:sz w:val="20"/>
-          <w:szCs w:val="20"/>
-        </w:rPr>
-        <w:t>architecting</w:t>
-      </w:r>
-      <w:proofErr w:type="gramEnd"/>
-      <w:r>
-        <w:rPr>
-          <w:rFonts w:cstheme="minorHAnsi"/>
-          <w:sz w:val="20"/>
-          <w:szCs w:val="20"/>
-        </w:rPr>
-        <w:t>, developing the software from the ground level, and creating high-level design documents.</w:t>
-      </w:r>
-    </w:p>
-    <w:p>
-      <w:pPr>
-        <w:spacing w:after="0" w:line="240" w:lineRule="auto"/>
-        <w:jc w:val="both"/>
-        <w:rPr>
-          <w:rFonts w:cstheme="minorHAnsi"/>
-          <w:sz w:val="20"/>
-          <w:szCs w:val="20"/>
-        </w:rPr>
-      </w:pPr>
-      <w:r>
-        <w:rPr>
-          <w:rFonts w:cstheme="minorHAnsi"/>
-          <w:sz w:val="20"/>
-          <w:szCs w:val="20"/>
-        </w:rPr>
-        <w:t>• Guiding, motivating, and assisting the development team (by providing an architectural blueprint) throughout the process and ensuring that all are aligned with development understanding and deadlines.</w:t>
-      </w:r>
-    </w:p>
-    <w:p>
-      <w:pPr>
-        <w:spacing w:after="0" w:line="240" w:lineRule="auto"/>
-        <w:jc w:val="both"/>
-        <w:rPr>
-          <w:rFonts w:cstheme="minorHAnsi"/>
-          <w:sz w:val="20"/>
-          <w:szCs w:val="20"/>
-        </w:rPr>
-      </w:pPr>
-      <w:r>
-        <w:rPr>
-          <w:rFonts w:cstheme="minorHAnsi"/>
-          <w:sz w:val="20"/>
-          <w:szCs w:val="20"/>
-        </w:rPr>
-        <w:t>• Ensuring software security, code refactoring &amp; reviewing on the daily basis, UAT testing, coaching, and training of team members to ensure that all end customers are confident enough to use the software applications.</w:t>
-      </w:r>
-    </w:p>
-    <w:p>
-      <w:pPr>
-        <w:spacing w:after="0" w:line="240" w:lineRule="auto"/>
-        <w:jc w:val="both"/>
-        <w:rPr>
-          <w:rFonts w:cstheme="minorHAnsi"/>
-          <w:sz w:val="20"/>
-          <w:szCs w:val="20"/>
-        </w:rPr>
-      </w:pPr>
-      <w:r>
-        <w:rPr>
-          <w:rFonts w:cstheme="minorHAnsi"/>
-          <w:sz w:val="20"/>
-          <w:szCs w:val="20"/>
-        </w:rPr>
-        <w:t>• Conducting daily SCRUM meetings to remove obstacles in the team toward development and weekly knowledge-sharing meeting on best practices in coding and new technologies.</w:t>
-      </w:r>
-    </w:p>
-    <w:p>
-      <w:pPr>
-        <w:spacing w:after="0" w:line="240" w:lineRule="auto"/>
-        <w:jc w:val="both"/>
-        <w:rPr>
-          <w:rFonts w:cstheme="minorHAnsi"/>
-          <w:sz w:val="20"/>
-          <w:szCs w:val="20"/>
-        </w:rPr>
-      </w:pPr>
-      <w:r>
-        <w:rPr>
-          <w:rFonts w:cstheme="minorHAnsi"/>
-          <w:sz w:val="20"/>
-          <w:szCs w:val="20"/>
-        </w:rPr>
-        <w:t>• Successfully completed the Production Module of Pharmaceutical ERP solution with new technologies on an ASAP basis and helped to generate the revenue of approximately 40% to meet the departmental revenue generation target.</w:t>
-      </w:r>
-    </w:p>
-    <w:p>
-      <w:pPr>
-        <w:spacing w:after="0" w:line="240" w:lineRule="auto"/>
-        <w:jc w:val="both"/>
-        <w:rPr>
-          <w:rFonts w:cstheme="minorHAnsi"/>
-          <w:sz w:val="20"/>
-          <w:szCs w:val="20"/>
-        </w:rPr>
-      </w:pPr>
-      <w:r>
-        <w:rPr>
-          <w:rFonts w:cstheme="minorHAnsi"/>
-          <w:sz w:val="20"/>
-          <w:szCs w:val="20"/>
-        </w:rPr>
-        <w:t>• Successfully migration of old Pharmaceutical ERP solutions with new technologies and tools, which were facing various problems to fit new customers’ requirements.</w:t>
-      </w:r>
-    </w:p>
-    <w:p>
-      <w:pPr>
-        <w:spacing w:after="0" w:line="240" w:lineRule="auto"/>
-        <w:jc w:val="both"/>
-        <w:rPr>
-          <w:rFonts w:cstheme="minorHAnsi"/>
-          <w:sz w:val="20"/>
-          <w:szCs w:val="20"/>
-        </w:rPr>
-      </w:pPr>
-      <w:r>
-        <w:rPr>
-          <w:rFonts w:cstheme="minorHAnsi"/>
-          <w:b/>
-          <w:sz w:val="20"/>
-          <w:szCs w:val="20"/>
-        </w:rPr>
-        <w:t>Language/Technology used:</w:t>
-      </w:r>
-      <w:r>
-        <w:rPr>
-          <w:rFonts w:cstheme="minorHAnsi"/>
-          <w:sz w:val="20"/>
-          <w:szCs w:val="20"/>
-        </w:rPr>
-        <w:t xml:space="preserve"> C#, .NET Framework 3.5, 4.5, ASP.NET MVC, .NET Core, Entity Framework Core, In-Memory Cache, SQL Server 2016, Angular 9, Docker, Azure app service, Azure Repos, </w:t>
-      </w:r>
-      <w:proofErr w:type="spellStart"/>
-      <w:r>
-        <w:rPr>
-          <w:rFonts w:cstheme="minorHAnsi"/>
-          <w:sz w:val="20"/>
-          <w:szCs w:val="20"/>
-        </w:rPr>
-        <w:t>Github</w:t>
-      </w:r>
-      <w:proofErr w:type="spellEnd"/>
-      <w:r>
-        <w:rPr>
-          <w:rFonts w:cstheme="minorHAnsi"/>
-          <w:sz w:val="20"/>
-          <w:szCs w:val="20"/>
-        </w:rPr>
-        <w:t>, TFS.</w:t>
       </w:r>
     </w:p>
     <w:p>
@@ -2624,12 +2715,58 @@
         <w:jc w:val="both"/>
         <w:rPr>
           <w:rFonts w:cstheme="minorHAnsi"/>
-          <w:b/>
-          <w:bCs/>
-          <w:sz w:val="20"/>
-          <w:szCs w:val="20"/>
-        </w:rPr>
-      </w:pPr>
+          <w:sz w:val="20"/>
+          <w:szCs w:val="20"/>
+        </w:rPr>
+      </w:pPr>
+      <w:r>
+        <w:rPr>
+          <w:rFonts w:cstheme="minorHAnsi"/>
+          <w:sz w:val="20"/>
+          <w:szCs w:val="20"/>
+        </w:rPr>
+        <w:t xml:space="preserve">Junior Programmer                                                                                                          </w:t>
+      </w:r>
+      <w:r>
+        <w:rPr>
+          <w:rFonts w:cstheme="minorHAnsi"/>
+          <w:sz w:val="20"/>
+          <w:szCs w:val="20"/>
+        </w:rPr>
+        <w:t xml:space="preserve">                            </w:t>
+      </w:r>
+      <w:r>
+        <w:rPr>
+          <w:rFonts w:cstheme="minorHAnsi"/>
+          <w:sz w:val="20"/>
+          <w:szCs w:val="20"/>
+        </w:rPr>
+        <w:tab/>
+      </w:r>
+      <w:r>
+        <w:rPr>
+          <w:rFonts w:cstheme="minorHAnsi"/>
+          <w:sz w:val="20"/>
+          <w:szCs w:val="20"/>
+        </w:rPr>
+        <w:tab/>
+      </w:r>
+      <w:r>
+        <w:rPr>
+          <w:rFonts w:cstheme="minorHAnsi"/>
+          <w:sz w:val="20"/>
+          <w:szCs w:val="20"/>
+        </w:rPr>
+        <w:t>Jun 2010 – Mar</w:t>
+      </w:r>
+      <w:r>
+        <w:rPr>
+          <w:rFonts w:cstheme="minorHAnsi"/>
+          <w:sz w:val="20"/>
+          <w:szCs w:val="20"/>
+        </w:rPr>
+        <w:t xml:space="preserve"> 2012</w:t>
+      </w:r>
     </w:p>
     <w:p>
       <w:pPr>
@@ -2637,105 +2774,131 @@
         <w:jc w:val="both"/>
         <w:rPr>
           <w:rFonts w:cstheme="minorHAnsi"/>
-          <w:sz w:val="20"/>
-          <w:szCs w:val="20"/>
-        </w:rPr>
-      </w:pPr>
-      <w:r>
-        <w:rPr>
-          <w:rFonts w:cstheme="minorHAnsi"/>
-          <w:sz w:val="20"/>
-          <w:szCs w:val="20"/>
-        </w:rPr>
-        <w:t>Senior Software Engineer (Full stack development)</w:t>
-      </w:r>
-      <w:r>
-        <w:rPr>
-          <w:rFonts w:cstheme="minorHAnsi"/>
-          <w:sz w:val="20"/>
-          <w:szCs w:val="20"/>
-        </w:rPr>
-        <w:tab/>
-      </w:r>
-      <w:r>
-        <w:rPr>
-          <w:rFonts w:cstheme="minorHAnsi"/>
-          <w:sz w:val="20"/>
-          <w:szCs w:val="20"/>
-        </w:rPr>
-        <w:tab/>
-      </w:r>
-      <w:r>
-        <w:rPr>
-          <w:rFonts w:cstheme="minorHAnsi"/>
-          <w:sz w:val="20"/>
-          <w:szCs w:val="20"/>
-        </w:rPr>
-        <w:tab/>
-      </w:r>
-      <w:r>
-        <w:rPr>
-          <w:rFonts w:cstheme="minorHAnsi"/>
-          <w:sz w:val="20"/>
-          <w:szCs w:val="20"/>
-        </w:rPr>
-        <w:tab/>
-      </w:r>
-      <w:r>
-        <w:rPr>
-          <w:rFonts w:cstheme="minorHAnsi"/>
-          <w:sz w:val="20"/>
-          <w:szCs w:val="20"/>
-        </w:rPr>
-        <w:tab/>
-      </w:r>
-      <w:r>
-        <w:rPr>
-          <w:rFonts w:cstheme="minorHAnsi"/>
-          <w:sz w:val="20"/>
-          <w:szCs w:val="20"/>
-        </w:rPr>
-        <w:t xml:space="preserve"> </w:t>
-      </w:r>
-      <w:r>
-        <w:rPr>
-          <w:rFonts w:cstheme="minorHAnsi"/>
-          <w:sz w:val="20"/>
-          <w:szCs w:val="20"/>
-        </w:rPr>
-        <w:tab/>
-      </w:r>
-      <w:r>
-        <w:rPr>
-          <w:rFonts w:cstheme="minorHAnsi"/>
-          <w:sz w:val="20"/>
-          <w:szCs w:val="20"/>
-        </w:rPr>
-        <w:tab/>
-      </w:r>
-      <w:r>
-        <w:rPr>
-          <w:rFonts w:cstheme="minorHAnsi"/>
-          <w:sz w:val="20"/>
-          <w:szCs w:val="20"/>
-        </w:rPr>
-        <w:t>Oct</w:t>
-      </w:r>
-      <w:r>
-        <w:rPr>
-          <w:rFonts w:cstheme="minorHAnsi"/>
-          <w:sz w:val="20"/>
-          <w:szCs w:val="20"/>
-        </w:rPr>
-        <w:t xml:space="preserve"> 2015 – Feb</w:t>
-      </w:r>
-      <w:r>
-        <w:rPr>
-          <w:rFonts w:cstheme="minorHAnsi"/>
-          <w:sz w:val="20"/>
-          <w:szCs w:val="20"/>
-        </w:rPr>
-        <w:t xml:space="preserve"> 2020</w:t>
+          <w:b/>
+          <w:bCs/>
+          <w:sz w:val="20"/>
+          <w:szCs w:val="20"/>
+        </w:rPr>
+      </w:pPr>
+      <w:r>
+        <w:rPr>
+          <w:rFonts w:cstheme="minorHAnsi"/>
+          <w:b/>
+          <w:bCs/>
+          <w:sz w:val="20"/>
+          <w:szCs w:val="20"/>
+        </w:rPr>
+        <w:t>Raihana Consulting (A US-based offshore company), Dhaka, Bangladesh</w:t>
+      </w:r>
+      <w:r>
+        <w:rPr>
+          <w:rFonts w:cstheme="minorHAnsi"/>
+          <w:b/>
+          <w:bCs/>
+          <w:sz w:val="20"/>
+          <w:szCs w:val="20"/>
+        </w:rPr>
+        <w:tab/>
+      </w:r>
+    </w:p>
+    <w:p>
+      <w:pPr>
+        <w:pStyle w:val="ListParagraph"/>
+        <w:numPr>
+          <w:ilvl w:val="0"/>
+          <w:numId w:val="18"/>
+        </w:numPr>
+        <w:jc w:val="both"/>
+        <w:rPr>
+          <w:rFonts w:eastAsia="Times New Roman" w:cstheme="minorHAnsi"/>
+          <w:color w:val="auto"/>
+          <w:sz w:val="20"/>
+          <w:szCs w:val="20"/>
+        </w:rPr>
+      </w:pPr>
+      <w:r>
+        <w:rPr>
+          <w:rFonts w:eastAsia="Times New Roman" w:cstheme="minorHAnsi"/>
+          <w:color w:val="auto"/>
+          <w:sz w:val="20"/>
+          <w:szCs w:val="20"/>
+        </w:rPr>
+        <w:t>Led development teams in the successful launch of multiple client applications, ensuring high standards of quality and adherence to deadlines.</w:t>
+      </w:r>
+    </w:p>
+    <w:p>
+      <w:pPr>
+        <w:pStyle w:val="ListParagraph"/>
+        <w:numPr>
+          <w:ilvl w:val="0"/>
+          <w:numId w:val="18"/>
+        </w:numPr>
+        <w:jc w:val="both"/>
+        <w:rPr>
+          <w:rFonts w:eastAsia="Times New Roman" w:cstheme="minorHAnsi"/>
+          <w:color w:val="auto"/>
+          <w:sz w:val="20"/>
+          <w:szCs w:val="20"/>
+        </w:rPr>
+      </w:pPr>
+      <w:r>
+        <w:rPr>
+          <w:rFonts w:eastAsia="Times New Roman" w:cstheme="minorHAnsi"/>
+          <w:color w:val="auto"/>
+          <w:sz w:val="20"/>
+          <w:szCs w:val="20"/>
+        </w:rPr>
+        <w:t>Strengthened client relationships through effective communication on new requirements, bug fixes, and ongoing software improvements, contributing to client retention and satisfaction.</w:t>
+      </w:r>
+    </w:p>
+    <w:p>
+      <w:pPr>
+        <w:pStyle w:val="ListParagraph"/>
+        <w:numPr>
+          <w:ilvl w:val="0"/>
+          <w:numId w:val="18"/>
+        </w:numPr>
+        <w:jc w:val="both"/>
+        <w:rPr>
+          <w:rFonts w:eastAsia="Times New Roman" w:cstheme="minorHAnsi"/>
+          <w:color w:val="auto"/>
+          <w:sz w:val="20"/>
+          <w:szCs w:val="20"/>
+        </w:rPr>
+      </w:pPr>
+      <w:r>
+        <w:rPr>
+          <w:rFonts w:eastAsia="Times New Roman" w:cstheme="minorHAnsi"/>
+          <w:color w:val="auto"/>
+          <w:sz w:val="20"/>
+          <w:szCs w:val="20"/>
+        </w:rPr>
+        <w:t>Developed user-interactive systems that became a primary revenue driver, increasing company earnings by 50% annually.</w:t>
+      </w:r>
+    </w:p>
+    <w:p>
+      <w:pPr>
+        <w:pStyle w:val="ListParagraph"/>
+        <w:numPr>
+          <w:ilvl w:val="0"/>
+          <w:numId w:val="18"/>
+        </w:numPr>
+        <w:jc w:val="both"/>
+        <w:rPr>
+          <w:rFonts w:eastAsia="Times New Roman" w:cstheme="minorHAnsi"/>
+          <w:color w:val="auto"/>
+          <w:sz w:val="20"/>
+          <w:szCs w:val="20"/>
+        </w:rPr>
+      </w:pPr>
+      <w:r>
+        <w:rPr>
+          <w:rFonts w:eastAsia="Times New Roman" w:cstheme="minorHAnsi"/>
+          <w:color w:val="auto"/>
+          <w:sz w:val="20"/>
+          <w:szCs w:val="20"/>
+        </w:rPr>
+        <w:t>Documented high-level designs and business processes, reducing onboarding time by 35% through improved clarity and knowledge sharing.</w:t>
       </w:r>
     </w:p>
     <w:p>
@@ -2751,50 +2914,19 @@
       <w:r>
         <w:rPr>
           <w:rFonts w:cstheme="minorHAnsi"/>
-          <w:sz w:val="20"/>
-          <w:szCs w:val="20"/>
-        </w:rPr>
-        <w:t xml:space="preserve">Junior Programmer                                                                                                          </w:t>
-      </w:r>
-      <w:r>
-        <w:rPr>
-          <w:rFonts w:cstheme="minorHAnsi"/>
-          <w:sz w:val="20"/>
-          <w:szCs w:val="20"/>
-        </w:rPr>
-        <w:t xml:space="preserve">                            </w:t>
-      </w:r>
-      <w:r>
-        <w:rPr>
-          <w:rFonts w:cstheme="minorHAnsi"/>
-          <w:sz w:val="20"/>
-          <w:szCs w:val="20"/>
-        </w:rPr>
-        <w:tab/>
-      </w:r>
-      <w:r>
-        <w:rPr>
-          <w:rFonts w:cstheme="minorHAnsi"/>
-          <w:sz w:val="20"/>
-          <w:szCs w:val="20"/>
-        </w:rPr>
-        <w:tab/>
-      </w:r>
-      <w:r>
-        <w:rPr>
-          <w:rFonts w:cstheme="minorHAnsi"/>
-          <w:sz w:val="20"/>
-          <w:szCs w:val="20"/>
-        </w:rPr>
-        <w:t>Jun 2010 – Mar</w:t>
-      </w:r>
-      <w:r>
-        <w:rPr>
-          <w:rFonts w:cstheme="minorHAnsi"/>
-          <w:sz w:val="20"/>
-          <w:szCs w:val="20"/>
-        </w:rPr>
-        <w:t xml:space="preserve"> 2012</w:t>
+          <w:b/>
+          <w:sz w:val="20"/>
+          <w:szCs w:val="20"/>
+        </w:rPr>
+        <w:t>Language/Technology used:</w:t>
+      </w:r>
+      <w:r>
+        <w:rPr>
+          <w:rFonts w:cstheme="minorHAnsi"/>
+          <w:sz w:val="20"/>
+          <w:szCs w:val="20"/>
+        </w:rPr>
+        <w:t xml:space="preserve"> C#, .NET Framework 3.5, 4.5, ASP.NET MVC, .NET Core, Entity Framework Core, In-Memory Cache, SQL Server 2012, Angular 8, IIS, TFS.</w:t>
       </w:r>
     </w:p>
     <w:p>
@@ -2803,32 +2935,10 @@
         <w:jc w:val="both"/>
         <w:rPr>
           <w:rFonts w:cstheme="minorHAnsi"/>
-          <w:b/>
-          <w:bCs/>
-          <w:sz w:val="20"/>
-          <w:szCs w:val="20"/>
-        </w:rPr>
-      </w:pPr>
-      <w:r>
-        <w:rPr>
-          <w:rFonts w:cstheme="minorHAnsi"/>
-          <w:b/>
-          <w:bCs/>
-          <w:sz w:val="20"/>
-          <w:szCs w:val="20"/>
-        </w:rPr>
-        <w:t>Raihana Consulting (A US-based offshore company), Dhaka, Bangladesh</w:t>
-      </w:r>
-      <w:r>
-        <w:rPr>
-          <w:rFonts w:cstheme="minorHAnsi"/>
-          <w:b/>
-          <w:bCs/>
-          <w:sz w:val="20"/>
-          <w:szCs w:val="20"/>
-        </w:rPr>
-        <w:tab/>
-      </w:r>
+          <w:sz w:val="20"/>
+          <w:szCs w:val="20"/>
+        </w:rPr>
+      </w:pPr>
     </w:p>
     <w:p>
       <w:pPr>
@@ -2846,25 +2956,236 @@
           <w:sz w:val="20"/>
           <w:szCs w:val="20"/>
         </w:rPr>
-        <w:t xml:space="preserve">• Lead the application development team </w:t>
-      </w:r>
-      <w:proofErr w:type="gramStart"/>
-      <w:r>
-        <w:rPr>
-          <w:rFonts w:cstheme="minorHAnsi"/>
-          <w:sz w:val="20"/>
-          <w:szCs w:val="20"/>
-        </w:rPr>
-        <w:t>to successfully launch</w:t>
-      </w:r>
-      <w:proofErr w:type="gramEnd"/>
-      <w:r>
-        <w:rPr>
-          <w:rFonts w:cstheme="minorHAnsi"/>
-          <w:sz w:val="20"/>
-          <w:szCs w:val="20"/>
-        </w:rPr>
-        <w:t xml:space="preserve"> multiple applications for multiple clients on time with a number of constraints, while ensuring no compromise to the highest level of quality of standards and meeting customer requirements.</w:t>
+        <w:t>Programmer</w:t>
+      </w:r>
+      <w:r>
+        <w:rPr>
+          <w:rFonts w:cstheme="minorHAnsi"/>
+          <w:sz w:val="20"/>
+          <w:szCs w:val="20"/>
+        </w:rPr>
+        <w:tab/>
+      </w:r>
+      <w:r>
+        <w:rPr>
+          <w:rFonts w:cstheme="minorHAnsi"/>
+          <w:sz w:val="20"/>
+          <w:szCs w:val="20"/>
+        </w:rPr>
+        <w:tab/>
+      </w:r>
+      <w:r>
+        <w:rPr>
+          <w:rFonts w:cstheme="minorHAnsi"/>
+          <w:sz w:val="20"/>
+          <w:szCs w:val="20"/>
+        </w:rPr>
+        <w:tab/>
+      </w:r>
+      <w:r>
+        <w:rPr>
+          <w:rFonts w:cstheme="minorHAnsi"/>
+          <w:sz w:val="20"/>
+          <w:szCs w:val="20"/>
+        </w:rPr>
+        <w:tab/>
+      </w:r>
+      <w:r>
+        <w:rPr>
+          <w:rFonts w:cstheme="minorHAnsi"/>
+          <w:sz w:val="20"/>
+          <w:szCs w:val="20"/>
+        </w:rPr>
+        <w:tab/>
+      </w:r>
+      <w:r>
+        <w:rPr>
+          <w:rFonts w:cstheme="minorHAnsi"/>
+          <w:sz w:val="20"/>
+          <w:szCs w:val="20"/>
+        </w:rPr>
+        <w:tab/>
+      </w:r>
+      <w:r>
+        <w:rPr>
+          <w:rFonts w:cstheme="minorHAnsi"/>
+          <w:sz w:val="20"/>
+          <w:szCs w:val="20"/>
+        </w:rPr>
+        <w:tab/>
+      </w:r>
+      <w:r>
+        <w:rPr>
+          <w:rFonts w:cstheme="minorHAnsi"/>
+          <w:sz w:val="20"/>
+          <w:szCs w:val="20"/>
+        </w:rPr>
+        <w:tab/>
+      </w:r>
+      <w:r>
+        <w:rPr>
+          <w:rFonts w:cstheme="minorHAnsi"/>
+          <w:sz w:val="20"/>
+          <w:szCs w:val="20"/>
+        </w:rPr>
+        <w:tab/>
+      </w:r>
+      <w:r>
+        <w:rPr>
+          <w:rFonts w:cstheme="minorHAnsi"/>
+          <w:sz w:val="20"/>
+          <w:szCs w:val="20"/>
+        </w:rPr>
+        <w:tab/>
+      </w:r>
+      <w:r>
+        <w:rPr>
+          <w:rFonts w:cstheme="minorHAnsi"/>
+          <w:sz w:val="20"/>
+          <w:szCs w:val="20"/>
+        </w:rPr>
+        <w:t xml:space="preserve"> </w:t>
+      </w:r>
+      <w:r>
+        <w:rPr>
+          <w:rFonts w:cstheme="minorHAnsi"/>
+          <w:sz w:val="20"/>
+          <w:szCs w:val="20"/>
+        </w:rPr>
+        <w:tab/>
+      </w:r>
+      <w:r>
+        <w:rPr>
+          <w:rFonts w:cstheme="minorHAnsi"/>
+          <w:sz w:val="20"/>
+          <w:szCs w:val="20"/>
+        </w:rPr>
+        <w:t>Jul 2014 – Oct</w:t>
+      </w:r>
+      <w:r>
+        <w:rPr>
+          <w:rFonts w:cstheme="minorHAnsi"/>
+          <w:sz w:val="20"/>
+          <w:szCs w:val="20"/>
+        </w:rPr>
+        <w:t xml:space="preserve"> 2015</w:t>
+      </w:r>
+    </w:p>
+    <w:p>
+      <w:pPr>
+        <w:spacing w:after="0"/>
+        <w:rPr>
+          <w:sz w:val="20"/>
+          <w:szCs w:val="20"/>
+        </w:rPr>
+      </w:pPr>
+      <w:r>
+        <w:rPr>
+          <w:sz w:val="20"/>
+          <w:szCs w:val="20"/>
+        </w:rPr>
+        <w:t>Programmer</w:t>
+      </w:r>
+      <w:r>
+        <w:rPr>
+          <w:sz w:val="20"/>
+          <w:szCs w:val="20"/>
+        </w:rPr>
+        <w:tab/>
+      </w:r>
+      <w:r>
+        <w:rPr>
+          <w:sz w:val="20"/>
+          <w:szCs w:val="20"/>
+        </w:rPr>
+        <w:tab/>
+      </w:r>
+      <w:r>
+        <w:rPr>
+          <w:sz w:val="20"/>
+          <w:szCs w:val="20"/>
+        </w:rPr>
+        <w:tab/>
+      </w:r>
+      <w:r>
+        <w:rPr>
+          <w:sz w:val="20"/>
+          <w:szCs w:val="20"/>
+        </w:rPr>
+        <w:tab/>
+      </w:r>
+      <w:r>
+        <w:rPr>
+          <w:sz w:val="20"/>
+          <w:szCs w:val="20"/>
+        </w:rPr>
+        <w:tab/>
+      </w:r>
+      <w:r>
+        <w:rPr>
+          <w:sz w:val="20"/>
+          <w:szCs w:val="20"/>
+        </w:rPr>
+        <w:tab/>
+      </w:r>
+      <w:r>
+        <w:rPr>
+          <w:sz w:val="20"/>
+          <w:szCs w:val="20"/>
+        </w:rPr>
+        <w:tab/>
+      </w:r>
+      <w:r>
+        <w:rPr>
+          <w:sz w:val="20"/>
+          <w:szCs w:val="20"/>
+        </w:rPr>
+        <w:tab/>
+      </w:r>
+      <w:r>
+        <w:rPr>
+          <w:sz w:val="20"/>
+          <w:szCs w:val="20"/>
+        </w:rPr>
+        <w:tab/>
+      </w:r>
+      <w:r>
+        <w:rPr>
+          <w:sz w:val="20"/>
+          <w:szCs w:val="20"/>
+        </w:rPr>
+        <w:tab/>
+      </w:r>
+      <w:r>
+        <w:rPr>
+          <w:sz w:val="20"/>
+          <w:szCs w:val="20"/>
+        </w:rPr>
+        <w:tab/>
+      </w:r>
+      <w:r>
+        <w:rPr>
+          <w:rFonts w:cstheme="minorHAnsi"/>
+          <w:sz w:val="20"/>
+          <w:szCs w:val="20"/>
+        </w:rPr>
+        <w:t>Apr 2012 – Jul</w:t>
+      </w:r>
+      <w:r>
+        <w:rPr>
+          <w:rFonts w:cstheme="minorHAnsi"/>
+          <w:sz w:val="20"/>
+          <w:szCs w:val="20"/>
+        </w:rPr>
+        <w:t xml:space="preserve"> 2012</w:t>
+      </w:r>
+      <w:r>
+        <w:rPr>
+          <w:rFonts w:cstheme="minorHAnsi"/>
+          <w:sz w:val="20"/>
+          <w:szCs w:val="20"/>
+        </w:rPr>
+        <w:t xml:space="preserve"> </w:t>
       </w:r>
     </w:p>
     <w:p>
@@ -2873,17 +3194,121 @@
         <w:jc w:val="both"/>
         <w:rPr>
           <w:rFonts w:cstheme="minorHAnsi"/>
-          <w:sz w:val="20"/>
-          <w:szCs w:val="20"/>
-        </w:rPr>
-      </w:pPr>
-      <w:r>
-        <w:rPr>
-          <w:rFonts w:cstheme="minorHAnsi"/>
-          <w:sz w:val="20"/>
-          <w:szCs w:val="20"/>
-        </w:rPr>
-        <w:t>• Overseas and local client communication regarding new requirements, existing software errors, and bugs.</w:t>
+          <w:b/>
+          <w:bCs/>
+          <w:sz w:val="20"/>
+          <w:szCs w:val="20"/>
+        </w:rPr>
+      </w:pPr>
+      <w:r>
+        <w:rPr>
+          <w:rFonts w:cstheme="minorHAnsi"/>
+          <w:b/>
+          <w:bCs/>
+          <w:sz w:val="20"/>
+          <w:szCs w:val="20"/>
+        </w:rPr>
+        <w:t>CSL Software Resources Limited, Dhaka, Bangladesh</w:t>
+      </w:r>
+    </w:p>
+    <w:p>
+      <w:pPr>
+        <w:pStyle w:val="ListParagraph"/>
+        <w:numPr>
+          <w:ilvl w:val="0"/>
+          <w:numId w:val="19"/>
+        </w:numPr>
+        <w:jc w:val="both"/>
+        <w:rPr>
+          <w:rFonts w:eastAsia="Times New Roman" w:cstheme="minorHAnsi"/>
+          <w:color w:val="auto"/>
+          <w:sz w:val="20"/>
+          <w:szCs w:val="20"/>
+        </w:rPr>
+      </w:pPr>
+      <w:r>
+        <w:rPr>
+          <w:rFonts w:eastAsia="Times New Roman" w:cstheme="minorHAnsi"/>
+          <w:color w:val="auto"/>
+          <w:sz w:val="20"/>
+          <w:szCs w:val="20"/>
+        </w:rPr>
+        <w:t>Developed and enhanced modules for ERP web solutions in Accounting and Apparel Manufacturing, including critical report generation, contributing to a 30% increase in company revenue.</w:t>
+      </w:r>
+    </w:p>
+    <w:p>
+      <w:pPr>
+        <w:pStyle w:val="ListParagraph"/>
+        <w:numPr>
+          <w:ilvl w:val="0"/>
+          <w:numId w:val="19"/>
+        </w:numPr>
+        <w:jc w:val="both"/>
+        <w:rPr>
+          <w:rFonts w:eastAsia="Times New Roman" w:cstheme="minorHAnsi"/>
+          <w:color w:val="auto"/>
+          <w:sz w:val="20"/>
+          <w:szCs w:val="20"/>
+        </w:rPr>
+      </w:pPr>
+      <w:r>
+        <w:rPr>
+          <w:rFonts w:eastAsia="Times New Roman" w:cstheme="minorHAnsi"/>
+          <w:color w:val="auto"/>
+          <w:sz w:val="20"/>
+          <w:szCs w:val="20"/>
+        </w:rPr>
+        <w:t>Designed and optimized database structures for new and existing applications, improving data accessibility and operational efficiency.</w:t>
+      </w:r>
+    </w:p>
+    <w:p>
+      <w:pPr>
+        <w:pStyle w:val="ListParagraph"/>
+        <w:numPr>
+          <w:ilvl w:val="0"/>
+          <w:numId w:val="19"/>
+        </w:numPr>
+        <w:jc w:val="both"/>
+        <w:rPr>
+          <w:rFonts w:eastAsia="Times New Roman" w:cstheme="minorHAnsi"/>
+          <w:color w:val="auto"/>
+          <w:sz w:val="20"/>
+          <w:szCs w:val="20"/>
+        </w:rPr>
+      </w:pPr>
+      <w:r>
+        <w:rPr>
+          <w:rFonts w:eastAsia="Times New Roman" w:cstheme="minorHAnsi"/>
+          <w:color w:val="auto"/>
+          <w:sz w:val="20"/>
+          <w:szCs w:val="20"/>
+        </w:rPr>
+        <w:t>Spearheaded new approaches in data visualization through RDLC reporting, increasing customer retention by 15-20%.</w:t>
+      </w:r>
+    </w:p>
+    <w:p>
+      <w:pPr>
+        <w:pStyle w:val="ListParagraph"/>
+        <w:numPr>
+          <w:ilvl w:val="0"/>
+          <w:numId w:val="19"/>
+        </w:numPr>
+        <w:jc w:val="both"/>
+        <w:rPr>
+          <w:rFonts w:eastAsia="Times New Roman" w:cstheme="minorHAnsi"/>
+          <w:color w:val="auto"/>
+          <w:sz w:val="20"/>
+          <w:szCs w:val="20"/>
+        </w:rPr>
+      </w:pPr>
+      <w:r>
+        <w:rPr>
+          <w:rFonts w:eastAsia="Times New Roman" w:cstheme="minorHAnsi"/>
+          <w:color w:val="auto"/>
+          <w:sz w:val="20"/>
+          <w:szCs w:val="20"/>
+        </w:rPr>
+        <w:t>Led knowledge-sharing sessions and mentoring activities with junior programmers, fostering team growth and accelerating project progression.</w:t>
       </w:r>
     </w:p>
     <w:p>
@@ -2899,472 +3324,10 @@
       <w:r>
         <w:rPr>
           <w:rFonts w:cstheme="minorHAnsi"/>
-          <w:sz w:val="20"/>
-          <w:szCs w:val="20"/>
-        </w:rPr>
-        <w:t>• Documenting all the applications and support systems, to present clear concepts about the high-level design and business.</w:t>
-      </w:r>
-    </w:p>
-    <w:p>
-      <w:pPr>
-        <w:spacing w:after="0"/>
-        <w:jc w:val="both"/>
-        <w:rPr>
-          <w:rFonts w:cstheme="minorHAnsi"/>
-          <w:sz w:val="20"/>
-          <w:szCs w:val="20"/>
-        </w:rPr>
-      </w:pPr>
-      <w:r>
-        <w:rPr>
-          <w:rFonts w:cstheme="minorHAnsi"/>
-          <w:sz w:val="20"/>
-          <w:szCs w:val="20"/>
-        </w:rPr>
-        <w:t>Procedures of existing or new applications, effective training, sharing technical knowledge, and hence reducing the onboarding time by 35%.</w:t>
-      </w:r>
-    </w:p>
-    <w:p>
-      <w:pPr>
-        <w:spacing w:after="0"/>
-        <w:jc w:val="both"/>
-        <w:rPr>
-          <w:rFonts w:cstheme="minorHAnsi"/>
-          <w:sz w:val="20"/>
-          <w:szCs w:val="20"/>
-        </w:rPr>
-      </w:pPr>
-      <w:r>
-        <w:rPr>
-          <w:rFonts w:cstheme="minorHAnsi"/>
-          <w:sz w:val="20"/>
-          <w:szCs w:val="20"/>
-        </w:rPr>
-        <w:t>• Developed and deployed the user-interactive system successfully, which became the prime product of the company to generate revenue by 50% every year.</w:t>
-      </w:r>
-    </w:p>
-    <w:p>
-      <w:pPr>
-        <w:spacing w:after="0"/>
-        <w:jc w:val="both"/>
-        <w:rPr>
-          <w:rFonts w:cstheme="minorHAnsi"/>
-          <w:sz w:val="20"/>
-          <w:szCs w:val="20"/>
-        </w:rPr>
-      </w:pPr>
-      <w:r>
-        <w:rPr>
-          <w:rFonts w:cstheme="minorHAnsi"/>
-          <w:b/>
-          <w:sz w:val="20"/>
-          <w:szCs w:val="20"/>
-        </w:rPr>
-        <w:t>Language/Technology used:</w:t>
-      </w:r>
-      <w:r>
-        <w:rPr>
-          <w:rFonts w:cstheme="minorHAnsi"/>
-          <w:sz w:val="20"/>
-          <w:szCs w:val="20"/>
-        </w:rPr>
-        <w:t xml:space="preserve"> C#, .NET Framework 3.5, 4.5, ASP.NET MVC, .NET Core, Entity Framework Core, In-Memory Cache, SQL Server 2012, Angular 8, IIS, TFS.</w:t>
-      </w:r>
-    </w:p>
-    <w:p>
-      <w:pPr>
-        <w:spacing w:after="0"/>
-        <w:jc w:val="both"/>
-        <w:rPr>
-          <w:rFonts w:cstheme="minorHAnsi"/>
-          <w:sz w:val="20"/>
-          <w:szCs w:val="20"/>
-        </w:rPr>
-      </w:pPr>
-    </w:p>
-    <w:p>
-      <w:pPr>
-        <w:spacing w:after="0"/>
-        <w:jc w:val="both"/>
-        <w:rPr>
-          <w:rFonts w:cstheme="minorHAnsi"/>
-          <w:sz w:val="20"/>
-          <w:szCs w:val="20"/>
-        </w:rPr>
-      </w:pPr>
-      <w:r>
-        <w:rPr>
-          <w:rFonts w:cstheme="minorHAnsi"/>
-          <w:sz w:val="20"/>
-          <w:szCs w:val="20"/>
-        </w:rPr>
-        <w:t>Programmer</w:t>
-      </w:r>
-      <w:r>
-        <w:rPr>
-          <w:rFonts w:cstheme="minorHAnsi"/>
-          <w:sz w:val="20"/>
-          <w:szCs w:val="20"/>
-        </w:rPr>
-        <w:tab/>
-      </w:r>
-      <w:r>
-        <w:rPr>
-          <w:rFonts w:cstheme="minorHAnsi"/>
-          <w:sz w:val="20"/>
-          <w:szCs w:val="20"/>
-        </w:rPr>
-        <w:tab/>
-      </w:r>
-      <w:r>
-        <w:rPr>
-          <w:rFonts w:cstheme="minorHAnsi"/>
-          <w:sz w:val="20"/>
-          <w:szCs w:val="20"/>
-        </w:rPr>
-        <w:tab/>
-      </w:r>
-      <w:r>
-        <w:rPr>
-          <w:rFonts w:cstheme="minorHAnsi"/>
-          <w:sz w:val="20"/>
-          <w:szCs w:val="20"/>
-        </w:rPr>
-        <w:tab/>
-      </w:r>
-      <w:r>
-        <w:rPr>
-          <w:rFonts w:cstheme="minorHAnsi"/>
-          <w:sz w:val="20"/>
-          <w:szCs w:val="20"/>
-        </w:rPr>
-        <w:tab/>
-      </w:r>
-      <w:r>
-        <w:rPr>
-          <w:rFonts w:cstheme="minorHAnsi"/>
-          <w:sz w:val="20"/>
-          <w:szCs w:val="20"/>
-        </w:rPr>
-        <w:tab/>
-      </w:r>
-      <w:r>
-        <w:rPr>
-          <w:rFonts w:cstheme="minorHAnsi"/>
-          <w:sz w:val="20"/>
-          <w:szCs w:val="20"/>
-        </w:rPr>
-        <w:tab/>
-      </w:r>
-      <w:r>
-        <w:rPr>
-          <w:rFonts w:cstheme="minorHAnsi"/>
-          <w:sz w:val="20"/>
-          <w:szCs w:val="20"/>
-        </w:rPr>
-        <w:tab/>
-      </w:r>
-      <w:r>
-        <w:rPr>
-          <w:rFonts w:cstheme="minorHAnsi"/>
-          <w:sz w:val="20"/>
-          <w:szCs w:val="20"/>
-        </w:rPr>
-        <w:tab/>
-      </w:r>
-      <w:r>
-        <w:rPr>
-          <w:rFonts w:cstheme="minorHAnsi"/>
-          <w:sz w:val="20"/>
-          <w:szCs w:val="20"/>
-        </w:rPr>
-        <w:tab/>
-      </w:r>
-      <w:r>
-        <w:rPr>
-          <w:rFonts w:cstheme="minorHAnsi"/>
-          <w:sz w:val="20"/>
-          <w:szCs w:val="20"/>
-        </w:rPr>
-        <w:t xml:space="preserve"> </w:t>
-      </w:r>
-      <w:r>
-        <w:rPr>
-          <w:rFonts w:cstheme="minorHAnsi"/>
-          <w:sz w:val="20"/>
-          <w:szCs w:val="20"/>
-        </w:rPr>
-        <w:tab/>
-      </w:r>
-      <w:r>
-        <w:rPr>
-          <w:rFonts w:cstheme="minorHAnsi"/>
-          <w:sz w:val="20"/>
-          <w:szCs w:val="20"/>
-        </w:rPr>
-        <w:t>Jul 2014 – Oct</w:t>
-      </w:r>
-      <w:r>
-        <w:rPr>
-          <w:rFonts w:cstheme="minorHAnsi"/>
-          <w:sz w:val="20"/>
-          <w:szCs w:val="20"/>
-        </w:rPr>
-        <w:t xml:space="preserve"> 2015</w:t>
-      </w:r>
-    </w:p>
-    <w:p>
-      <w:pPr>
-        <w:spacing w:after="0"/>
-        <w:rPr>
-          <w:sz w:val="20"/>
-          <w:szCs w:val="20"/>
-        </w:rPr>
-      </w:pPr>
-      <w:r>
-        <w:rPr>
-          <w:sz w:val="20"/>
-          <w:szCs w:val="20"/>
-        </w:rPr>
-        <w:t>Programmer</w:t>
-      </w:r>
-      <w:r>
-        <w:rPr>
-          <w:sz w:val="20"/>
-          <w:szCs w:val="20"/>
-        </w:rPr>
-        <w:tab/>
-      </w:r>
-      <w:r>
-        <w:rPr>
-          <w:sz w:val="20"/>
-          <w:szCs w:val="20"/>
-        </w:rPr>
-        <w:tab/>
-      </w:r>
-      <w:r>
-        <w:rPr>
-          <w:sz w:val="20"/>
-          <w:szCs w:val="20"/>
-        </w:rPr>
-        <w:tab/>
-      </w:r>
-      <w:r>
-        <w:rPr>
-          <w:sz w:val="20"/>
-          <w:szCs w:val="20"/>
-        </w:rPr>
-        <w:tab/>
-      </w:r>
-      <w:r>
-        <w:rPr>
-          <w:sz w:val="20"/>
-          <w:szCs w:val="20"/>
-        </w:rPr>
-        <w:tab/>
-      </w:r>
-      <w:r>
-        <w:rPr>
-          <w:sz w:val="20"/>
-          <w:szCs w:val="20"/>
-        </w:rPr>
-        <w:tab/>
-      </w:r>
-      <w:r>
-        <w:rPr>
-          <w:sz w:val="20"/>
-          <w:szCs w:val="20"/>
-        </w:rPr>
-        <w:tab/>
-      </w:r>
-      <w:r>
-        <w:rPr>
-          <w:sz w:val="20"/>
-          <w:szCs w:val="20"/>
-        </w:rPr>
-        <w:tab/>
-      </w:r>
-      <w:r>
-        <w:rPr>
-          <w:sz w:val="20"/>
-          <w:szCs w:val="20"/>
-        </w:rPr>
-        <w:tab/>
-      </w:r>
-      <w:r>
-        <w:rPr>
-          <w:sz w:val="20"/>
-          <w:szCs w:val="20"/>
-        </w:rPr>
-        <w:tab/>
-      </w:r>
-      <w:r>
-        <w:rPr>
-          <w:sz w:val="20"/>
-          <w:szCs w:val="20"/>
-        </w:rPr>
-        <w:tab/>
-      </w:r>
-      <w:r>
-        <w:rPr>
-          <w:rFonts w:cstheme="minorHAnsi"/>
-          <w:sz w:val="20"/>
-          <w:szCs w:val="20"/>
-        </w:rPr>
-        <w:t>Apr 2012 – Jul</w:t>
-      </w:r>
-      <w:r>
-        <w:rPr>
-          <w:rFonts w:cstheme="minorHAnsi"/>
-          <w:sz w:val="20"/>
-          <w:szCs w:val="20"/>
-        </w:rPr>
-        <w:t xml:space="preserve"> 2012</w:t>
-      </w:r>
-      <w:r>
-        <w:rPr>
-          <w:rFonts w:cstheme="minorHAnsi"/>
-          <w:sz w:val="20"/>
-          <w:szCs w:val="20"/>
-        </w:rPr>
-        <w:t xml:space="preserve"> </w:t>
-      </w:r>
-    </w:p>
-    <w:p>
-      <w:pPr>
-        <w:spacing w:after="0"/>
-        <w:jc w:val="both"/>
-        <w:rPr>
-          <w:rFonts w:cstheme="minorHAnsi"/>
-          <w:b/>
-          <w:bCs/>
-          <w:sz w:val="20"/>
-          <w:szCs w:val="20"/>
-        </w:rPr>
-      </w:pPr>
-      <w:r>
-        <w:rPr>
-          <w:rFonts w:cstheme="minorHAnsi"/>
-          <w:b/>
-          <w:bCs/>
-          <w:sz w:val="20"/>
-          <w:szCs w:val="20"/>
-        </w:rPr>
-        <w:t>CSL Software Resources Limited, Dhaka, Bangladesh</w:t>
-      </w:r>
-    </w:p>
-    <w:p>
-      <w:pPr>
-        <w:spacing w:after="0"/>
-        <w:jc w:val="both"/>
-        <w:rPr>
-          <w:rFonts w:cstheme="minorHAnsi"/>
-          <w:sz w:val="20"/>
-          <w:szCs w:val="20"/>
-        </w:rPr>
-      </w:pPr>
-      <w:r>
-        <w:rPr>
-          <w:rFonts w:cstheme="minorHAnsi"/>
-          <w:sz w:val="20"/>
-          <w:szCs w:val="20"/>
-        </w:rPr>
-        <w:t xml:space="preserve">• Developed various modules of different ERP web solutions (Accounting, Apparel Manufacturing) along with various reports where database design and modification </w:t>
-      </w:r>
-      <w:proofErr w:type="gramStart"/>
-      <w:r>
-        <w:rPr>
-          <w:rFonts w:cstheme="minorHAnsi"/>
-          <w:sz w:val="20"/>
-          <w:szCs w:val="20"/>
-        </w:rPr>
-        <w:t>were done</w:t>
-      </w:r>
-      <w:proofErr w:type="gramEnd"/>
-      <w:r>
-        <w:rPr>
-          <w:rFonts w:cstheme="minorHAnsi"/>
-          <w:sz w:val="20"/>
-          <w:szCs w:val="20"/>
-        </w:rPr>
-        <w:t xml:space="preserve"> for existing and new applications.</w:t>
-      </w:r>
-    </w:p>
-    <w:p>
-      <w:pPr>
-        <w:spacing w:after="0"/>
-        <w:jc w:val="both"/>
-        <w:rPr>
-          <w:rFonts w:cstheme="minorHAnsi"/>
-          <w:sz w:val="20"/>
-          <w:szCs w:val="20"/>
-        </w:rPr>
-      </w:pPr>
-      <w:r>
-        <w:rPr>
-          <w:rFonts w:cstheme="minorHAnsi"/>
-          <w:sz w:val="20"/>
-          <w:szCs w:val="20"/>
-        </w:rPr>
-        <w:t>• Achieved a total of 30% (comprising software and support agreement) of the revenue budget of the company by finishing the critical and essential modules of the Accounting ERP solution within the deadline and deploying.</w:t>
-      </w:r>
-    </w:p>
-    <w:p>
-      <w:pPr>
-        <w:spacing w:after="0"/>
-        <w:jc w:val="both"/>
-        <w:rPr>
-          <w:rFonts w:cstheme="minorHAnsi"/>
-          <w:sz w:val="20"/>
-          <w:szCs w:val="20"/>
-        </w:rPr>
-      </w:pPr>
-      <w:r>
-        <w:rPr>
-          <w:rFonts w:cstheme="minorHAnsi"/>
-          <w:sz w:val="20"/>
-          <w:szCs w:val="20"/>
-        </w:rPr>
-        <w:t>• The enormous development of the RDLC report and client support contributed to the increment of the revenue earning by at least 15 to 20% where new approaches to customer data visualization were introduced for successful customer retention.</w:t>
-      </w:r>
-    </w:p>
-    <w:p>
-      <w:pPr>
-        <w:spacing w:after="0"/>
-        <w:jc w:val="both"/>
-        <w:rPr>
-          <w:rFonts w:cstheme="minorHAnsi"/>
-          <w:sz w:val="20"/>
-          <w:szCs w:val="20"/>
-        </w:rPr>
-      </w:pPr>
-      <w:r>
-        <w:rPr>
-          <w:rFonts w:cstheme="minorHAnsi"/>
-          <w:sz w:val="20"/>
-          <w:szCs w:val="20"/>
-        </w:rPr>
-        <w:t>• Attending weekly knowledge sharing sessions, leading and pairing programming with juniors to make them confident and productive, and reporting to the supervisor about project flow, progression, and technical difficulties.</w:t>
-      </w:r>
-    </w:p>
-    <w:p>
-      <w:pPr>
-        <w:spacing w:after="0"/>
-        <w:jc w:val="both"/>
-        <w:rPr>
-          <w:rFonts w:cstheme="minorHAnsi"/>
-          <w:sz w:val="20"/>
-          <w:szCs w:val="20"/>
-        </w:rPr>
-      </w:pPr>
-      <w:r>
-        <w:rPr>
-          <w:rFonts w:cstheme="minorHAnsi"/>
-          <w:b/>
-          <w:sz w:val="20"/>
-          <w:szCs w:val="20"/>
-        </w:rPr>
-        <w:lastRenderedPageBreak/>
+          <w:b/>
+          <w:sz w:val="20"/>
+          <w:szCs w:val="20"/>
+        </w:rPr>
         <w:t>Language/Technology used:</w:t>
       </w:r>
       <w:r>
@@ -3421,6 +3384,7 @@
           <w:sz w:val="24"/>
           <w:szCs w:val="24"/>
         </w:rPr>
+        <w:lastRenderedPageBreak/>
         <w:t>Education</w:t>
       </w:r>
     </w:p>
@@ -3710,53 +3674,88 @@
     </w:p>
     <w:p>
       <w:pPr>
-        <w:spacing w:after="0"/>
+        <w:pStyle w:val="ListParagraph"/>
+        <w:numPr>
+          <w:ilvl w:val="0"/>
+          <w:numId w:val="20"/>
+        </w:numPr>
         <w:jc w:val="both"/>
         <w:rPr>
-          <w:sz w:val="20"/>
-          <w:szCs w:val="20"/>
-        </w:rPr>
-      </w:pPr>
-      <w:r>
-        <w:rPr>
-          <w:sz w:val="20"/>
-          <w:szCs w:val="20"/>
-        </w:rPr>
-        <w:t>• Developed a Windows-based application and deployed it at the client-side to help to generate revenue of approximately 10% for the startup.</w:t>
-      </w:r>
-    </w:p>
-    <w:p>
-      <w:pPr>
-        <w:spacing w:after="0"/>
+          <w:rFonts w:eastAsia="Times New Roman" w:cstheme="minorHAnsi"/>
+          <w:color w:val="auto"/>
+          <w:sz w:val="20"/>
+          <w:szCs w:val="20"/>
+        </w:rPr>
+      </w:pPr>
+      <w:r>
+        <w:rPr>
+          <w:rFonts w:eastAsia="Times New Roman" w:cstheme="minorHAnsi"/>
+          <w:color w:val="auto"/>
+          <w:sz w:val="20"/>
+          <w:szCs w:val="20"/>
+        </w:rPr>
+        <w:t>Developed and deployed a Windows-based application for client-side use, contributing to a 10% revenue increase for this early-stage startup.</w:t>
+      </w:r>
+    </w:p>
+    <w:p>
+      <w:pPr>
+        <w:pStyle w:val="ListParagraph"/>
+        <w:numPr>
+          <w:ilvl w:val="0"/>
+          <w:numId w:val="20"/>
+        </w:numPr>
         <w:jc w:val="both"/>
         <w:rPr>
-          <w:sz w:val="20"/>
-          <w:szCs w:val="20"/>
-        </w:rPr>
-      </w:pPr>
-      <w:r>
-        <w:rPr>
-          <w:sz w:val="20"/>
-          <w:szCs w:val="20"/>
-        </w:rPr>
-        <w:t>• Team collaboration and assisting team members to achieve the business goal and coding issues for fulfilling the client requirements.</w:t>
-      </w:r>
-    </w:p>
-    <w:p>
-      <w:pPr>
-        <w:spacing w:after="0"/>
+          <w:rFonts w:eastAsia="Times New Roman" w:cstheme="minorHAnsi"/>
+          <w:color w:val="auto"/>
+          <w:sz w:val="20"/>
+          <w:szCs w:val="20"/>
+        </w:rPr>
+      </w:pPr>
+      <w:r>
+        <w:rPr>
+          <w:rFonts w:eastAsia="Times New Roman" w:cstheme="minorHAnsi"/>
+          <w:color w:val="auto"/>
+          <w:sz w:val="20"/>
+          <w:szCs w:val="20"/>
+        </w:rPr>
+        <w:t>Collaborated closely with team members to resolve coding issues and align development efforts with business goals, ensuring efficient project prog</w:t>
+      </w:r>
+      <w:bookmarkStart w:id="0" w:name="_GoBack"/>
+      <w:bookmarkEnd w:id="0"/>
+      <w:r>
+        <w:rPr>
+          <w:rFonts w:eastAsia="Times New Roman" w:cstheme="minorHAnsi"/>
+          <w:color w:val="auto"/>
+          <w:sz w:val="20"/>
+          <w:szCs w:val="20"/>
+        </w:rPr>
+        <w:t>ression.</w:t>
+      </w:r>
+    </w:p>
+    <w:p>
+      <w:pPr>
+        <w:pStyle w:val="ListParagraph"/>
+        <w:numPr>
+          <w:ilvl w:val="0"/>
+          <w:numId w:val="20"/>
+        </w:numPr>
         <w:jc w:val="both"/>
         <w:rPr>
-          <w:sz w:val="20"/>
-          <w:szCs w:val="20"/>
-        </w:rPr>
-      </w:pPr>
-      <w:r>
-        <w:rPr>
-          <w:sz w:val="20"/>
-          <w:szCs w:val="20"/>
-        </w:rPr>
-        <w:t>• Research &amp; Development related work was done with the co-worker to understand the business and prepared DFD, Architectural design, and final documents (HLD).</w:t>
+          <w:rFonts w:eastAsia="Times New Roman" w:cstheme="minorHAnsi"/>
+          <w:color w:val="auto"/>
+          <w:sz w:val="20"/>
+          <w:szCs w:val="20"/>
+        </w:rPr>
+      </w:pPr>
+      <w:r>
+        <w:rPr>
+          <w:rFonts w:eastAsia="Times New Roman" w:cstheme="minorHAnsi"/>
+          <w:color w:val="auto"/>
+          <w:sz w:val="20"/>
+          <w:szCs w:val="20"/>
+        </w:rPr>
+        <w:t>Conducted research and development on business requirements, producing high-level design documentation and architectural diagrams (HLD, DFD) to guide the development team.</w:t>
       </w:r>
     </w:p>
     <w:p>
@@ -4489,6 +4488,232 @@
     </w:lvl>
   </w:abstractNum>
   <w:abstractNum w:abstractNumId="5" w15:restartNumberingAfterBreak="0">
+    <w:nsid w:val="1EB825F2"/>
+    <w:multiLevelType w:val="hybridMultilevel"/>
+    <w:tmpl w:val="CF125D14"/>
+    <w:lvl w:ilvl="0" w:tplc="04090001">
+      <w:start w:val="1"/>
+      <w:numFmt w:val="bullet"/>
+      <w:lvlText w:val=""/>
+      <w:lvlJc w:val="left"/>
+      <w:pPr>
+        <w:ind w:left="360" w:hanging="360"/>
+      </w:pPr>
+      <w:rPr>
+        <w:rFonts w:ascii="Symbol" w:hAnsi="Symbol" w:hint="default"/>
+      </w:rPr>
+    </w:lvl>
+    <w:lvl w:ilvl="1" w:tplc="04090003" w:tentative="1">
+      <w:start w:val="1"/>
+      <w:numFmt w:val="bullet"/>
+      <w:lvlText w:val="o"/>
+      <w:lvlJc w:val="left"/>
+      <w:pPr>
+        <w:ind w:left="1080" w:hanging="360"/>
+      </w:pPr>
+      <w:rPr>
+        <w:rFonts w:ascii="Courier New" w:hAnsi="Courier New" w:cs="Courier New" w:hint="default"/>
+      </w:rPr>
+    </w:lvl>
+    <w:lvl w:ilvl="2" w:tplc="04090005" w:tentative="1">
+      <w:start w:val="1"/>
+      <w:numFmt w:val="bullet"/>
+      <w:lvlText w:val=""/>
+      <w:lvlJc w:val="left"/>
+      <w:pPr>
+        <w:ind w:left="1800" w:hanging="360"/>
+      </w:pPr>
+      <w:rPr>
+        <w:rFonts w:ascii="Wingdings" w:hAnsi="Wingdings" w:hint="default"/>
+      </w:rPr>
+    </w:lvl>
+    <w:lvl w:ilvl="3" w:tplc="04090001" w:tentative="1">
+      <w:start w:val="1"/>
+      <w:numFmt w:val="bullet"/>
+      <w:lvlText w:val=""/>
+      <w:lvlJc w:val="left"/>
+      <w:pPr>
+        <w:ind w:left="2520" w:hanging="360"/>
+      </w:pPr>
+      <w:rPr>
+        <w:rFonts w:ascii="Symbol" w:hAnsi="Symbol" w:hint="default"/>
+      </w:rPr>
+    </w:lvl>
+    <w:lvl w:ilvl="4" w:tplc="04090003" w:tentative="1">
+      <w:start w:val="1"/>
+      <w:numFmt w:val="bullet"/>
+      <w:lvlText w:val="o"/>
+      <w:lvlJc w:val="left"/>
+      <w:pPr>
+        <w:ind w:left="3240" w:hanging="360"/>
+      </w:pPr>
+      <w:rPr>
+        <w:rFonts w:ascii="Courier New" w:hAnsi="Courier New" w:cs="Courier New" w:hint="default"/>
+      </w:rPr>
+    </w:lvl>
+    <w:lvl w:ilvl="5" w:tplc="04090005" w:tentative="1">
+      <w:start w:val="1"/>
+      <w:numFmt w:val="bullet"/>
+      <w:lvlText w:val=""/>
+      <w:lvlJc w:val="left"/>
+      <w:pPr>
+        <w:ind w:left="3960" w:hanging="360"/>
+      </w:pPr>
+      <w:rPr>
+        <w:rFonts w:ascii="Wingdings" w:hAnsi="Wingdings" w:hint="default"/>
+      </w:rPr>
+    </w:lvl>
+    <w:lvl w:ilvl="6" w:tplc="04090001" w:tentative="1">
+      <w:start w:val="1"/>
+      <w:numFmt w:val="bullet"/>
+      <w:lvlText w:val=""/>
+      <w:lvlJc w:val="left"/>
+      <w:pPr>
+        <w:ind w:left="4680" w:hanging="360"/>
+      </w:pPr>
+      <w:rPr>
+        <w:rFonts w:ascii="Symbol" w:hAnsi="Symbol" w:hint="default"/>
+      </w:rPr>
+    </w:lvl>
+    <w:lvl w:ilvl="7" w:tplc="04090003" w:tentative="1">
+      <w:start w:val="1"/>
+      <w:numFmt w:val="bullet"/>
+      <w:lvlText w:val="o"/>
+      <w:lvlJc w:val="left"/>
+      <w:pPr>
+        <w:ind w:left="5400" w:hanging="360"/>
+      </w:pPr>
+      <w:rPr>
+        <w:rFonts w:ascii="Courier New" w:hAnsi="Courier New" w:cs="Courier New" w:hint="default"/>
+      </w:rPr>
+    </w:lvl>
+    <w:lvl w:ilvl="8" w:tplc="04090005" w:tentative="1">
+      <w:start w:val="1"/>
+      <w:numFmt w:val="bullet"/>
+      <w:lvlText w:val=""/>
+      <w:lvlJc w:val="left"/>
+      <w:pPr>
+        <w:ind w:left="6120" w:hanging="360"/>
+      </w:pPr>
+      <w:rPr>
+        <w:rFonts w:ascii="Wingdings" w:hAnsi="Wingdings" w:hint="default"/>
+      </w:rPr>
+    </w:lvl>
+  </w:abstractNum>
+  <w:abstractNum w:abstractNumId="6" w15:restartNumberingAfterBreak="0">
+    <w:nsid w:val="21D815D9"/>
+    <w:multiLevelType w:val="hybridMultilevel"/>
+    <w:tmpl w:val="B0AA0F20"/>
+    <w:lvl w:ilvl="0" w:tplc="04090001">
+      <w:start w:val="1"/>
+      <w:numFmt w:val="bullet"/>
+      <w:lvlText w:val=""/>
+      <w:lvlJc w:val="left"/>
+      <w:pPr>
+        <w:ind w:left="360" w:hanging="360"/>
+      </w:pPr>
+      <w:rPr>
+        <w:rFonts w:ascii="Symbol" w:hAnsi="Symbol" w:hint="default"/>
+      </w:rPr>
+    </w:lvl>
+    <w:lvl w:ilvl="1" w:tplc="04090003" w:tentative="1">
+      <w:start w:val="1"/>
+      <w:numFmt w:val="bullet"/>
+      <w:lvlText w:val="o"/>
+      <w:lvlJc w:val="left"/>
+      <w:pPr>
+        <w:ind w:left="1080" w:hanging="360"/>
+      </w:pPr>
+      <w:rPr>
+        <w:rFonts w:ascii="Courier New" w:hAnsi="Courier New" w:cs="Courier New" w:hint="default"/>
+      </w:rPr>
+    </w:lvl>
+    <w:lvl w:ilvl="2" w:tplc="04090005" w:tentative="1">
+      <w:start w:val="1"/>
+      <w:numFmt w:val="bullet"/>
+      <w:lvlText w:val=""/>
+      <w:lvlJc w:val="left"/>
+      <w:pPr>
+        <w:ind w:left="1800" w:hanging="360"/>
+      </w:pPr>
+      <w:rPr>
+        <w:rFonts w:ascii="Wingdings" w:hAnsi="Wingdings" w:hint="default"/>
+      </w:rPr>
+    </w:lvl>
+    <w:lvl w:ilvl="3" w:tplc="04090001" w:tentative="1">
+      <w:start w:val="1"/>
+      <w:numFmt w:val="bullet"/>
+      <w:lvlText w:val=""/>
+      <w:lvlJc w:val="left"/>
+      <w:pPr>
+        <w:ind w:left="2520" w:hanging="360"/>
+      </w:pPr>
+      <w:rPr>
+        <w:rFonts w:ascii="Symbol" w:hAnsi="Symbol" w:hint="default"/>
+      </w:rPr>
+    </w:lvl>
+    <w:lvl w:ilvl="4" w:tplc="04090003" w:tentative="1">
+      <w:start w:val="1"/>
+      <w:numFmt w:val="bullet"/>
+      <w:lvlText w:val="o"/>
+      <w:lvlJc w:val="left"/>
+      <w:pPr>
+        <w:ind w:left="3240" w:hanging="360"/>
+      </w:pPr>
+      <w:rPr>
+        <w:rFonts w:ascii="Courier New" w:hAnsi="Courier New" w:cs="Courier New" w:hint="default"/>
+      </w:rPr>
+    </w:lvl>
+    <w:lvl w:ilvl="5" w:tplc="04090005" w:tentative="1">
+      <w:start w:val="1"/>
+      <w:numFmt w:val="bullet"/>
+      <w:lvlText w:val=""/>
+      <w:lvlJc w:val="left"/>
+      <w:pPr>
+        <w:ind w:left="3960" w:hanging="360"/>
+      </w:pPr>
+      <w:rPr>
+        <w:rFonts w:ascii="Wingdings" w:hAnsi="Wingdings" w:hint="default"/>
+      </w:rPr>
+    </w:lvl>
+    <w:lvl w:ilvl="6" w:tplc="04090001" w:tentative="1">
+      <w:start w:val="1"/>
+      <w:numFmt w:val="bullet"/>
+      <w:lvlText w:val=""/>
+      <w:lvlJc w:val="left"/>
+      <w:pPr>
+        <w:ind w:left="4680" w:hanging="360"/>
+      </w:pPr>
+      <w:rPr>
+        <w:rFonts w:ascii="Symbol" w:hAnsi="Symbol" w:hint="default"/>
+      </w:rPr>
+    </w:lvl>
+    <w:lvl w:ilvl="7" w:tplc="04090003" w:tentative="1">
+      <w:start w:val="1"/>
+      <w:numFmt w:val="bullet"/>
+      <w:lvlText w:val="o"/>
+      <w:lvlJc w:val="left"/>
+      <w:pPr>
+        <w:ind w:left="5400" w:hanging="360"/>
+      </w:pPr>
+      <w:rPr>
+        <w:rFonts w:ascii="Courier New" w:hAnsi="Courier New" w:cs="Courier New" w:hint="default"/>
+      </w:rPr>
+    </w:lvl>
+    <w:lvl w:ilvl="8" w:tplc="04090005" w:tentative="1">
+      <w:start w:val="1"/>
+      <w:numFmt w:val="bullet"/>
+      <w:lvlText w:val=""/>
+      <w:lvlJc w:val="left"/>
+      <w:pPr>
+        <w:ind w:left="6120" w:hanging="360"/>
+      </w:pPr>
+      <w:rPr>
+        <w:rFonts w:ascii="Wingdings" w:hAnsi="Wingdings" w:hint="default"/>
+      </w:rPr>
+    </w:lvl>
+  </w:abstractNum>
+  <w:abstractNum w:abstractNumId="7" w15:restartNumberingAfterBreak="0">
     <w:nsid w:val="249A5839"/>
     <w:multiLevelType w:val="hybridMultilevel"/>
     <w:tmpl w:val="157CAE2C"/>
@@ -4602,7 +4827,120 @@
       </w:rPr>
     </w:lvl>
   </w:abstractNum>
-  <w:abstractNum w:abstractNumId="6" w15:restartNumberingAfterBreak="0">
+  <w:abstractNum w:abstractNumId="8" w15:restartNumberingAfterBreak="0">
+    <w:nsid w:val="252B14CF"/>
+    <w:multiLevelType w:val="hybridMultilevel"/>
+    <w:tmpl w:val="1300692C"/>
+    <w:lvl w:ilvl="0" w:tplc="04090001">
+      <w:start w:val="1"/>
+      <w:numFmt w:val="bullet"/>
+      <w:lvlText w:val=""/>
+      <w:lvlJc w:val="left"/>
+      <w:pPr>
+        <w:ind w:left="360" w:hanging="360"/>
+      </w:pPr>
+      <w:rPr>
+        <w:rFonts w:ascii="Symbol" w:hAnsi="Symbol" w:hint="default"/>
+      </w:rPr>
+    </w:lvl>
+    <w:lvl w:ilvl="1" w:tplc="04090003" w:tentative="1">
+      <w:start w:val="1"/>
+      <w:numFmt w:val="bullet"/>
+      <w:lvlText w:val="o"/>
+      <w:lvlJc w:val="left"/>
+      <w:pPr>
+        <w:ind w:left="1080" w:hanging="360"/>
+      </w:pPr>
+      <w:rPr>
+        <w:rFonts w:ascii="Courier New" w:hAnsi="Courier New" w:cs="Courier New" w:hint="default"/>
+      </w:rPr>
+    </w:lvl>
+    <w:lvl w:ilvl="2" w:tplc="04090005" w:tentative="1">
+      <w:start w:val="1"/>
+      <w:numFmt w:val="bullet"/>
+      <w:lvlText w:val=""/>
+      <w:lvlJc w:val="left"/>
+      <w:pPr>
+        <w:ind w:left="1800" w:hanging="360"/>
+      </w:pPr>
+      <w:rPr>
+        <w:rFonts w:ascii="Wingdings" w:hAnsi="Wingdings" w:hint="default"/>
+      </w:rPr>
+    </w:lvl>
+    <w:lvl w:ilvl="3" w:tplc="04090001" w:tentative="1">
+      <w:start w:val="1"/>
+      <w:numFmt w:val="bullet"/>
+      <w:lvlText w:val=""/>
+      <w:lvlJc w:val="left"/>
+      <w:pPr>
+        <w:ind w:left="2520" w:hanging="360"/>
+      </w:pPr>
+      <w:rPr>
+        <w:rFonts w:ascii="Symbol" w:hAnsi="Symbol" w:hint="default"/>
+      </w:rPr>
+    </w:lvl>
+    <w:lvl w:ilvl="4" w:tplc="04090003" w:tentative="1">
+      <w:start w:val="1"/>
+      <w:numFmt w:val="bullet"/>
+      <w:lvlText w:val="o"/>
+      <w:lvlJc w:val="left"/>
+      <w:pPr>
+        <w:ind w:left="3240" w:hanging="360"/>
+      </w:pPr>
+      <w:rPr>
+        <w:rFonts w:ascii="Courier New" w:hAnsi="Courier New" w:cs="Courier New" w:hint="default"/>
+      </w:rPr>
+    </w:lvl>
+    <w:lvl w:ilvl="5" w:tplc="04090005" w:tentative="1">
+      <w:start w:val="1"/>
+      <w:numFmt w:val="bullet"/>
+      <w:lvlText w:val=""/>
+      <w:lvlJc w:val="left"/>
+      <w:pPr>
+        <w:ind w:left="3960" w:hanging="360"/>
+      </w:pPr>
+      <w:rPr>
+        <w:rFonts w:ascii="Wingdings" w:hAnsi="Wingdings" w:hint="default"/>
+      </w:rPr>
+    </w:lvl>
+    <w:lvl w:ilvl="6" w:tplc="04090001" w:tentative="1">
+      <w:start w:val="1"/>
+      <w:numFmt w:val="bullet"/>
+      <w:lvlText w:val=""/>
+      <w:lvlJc w:val="left"/>
+      <w:pPr>
+        <w:ind w:left="4680" w:hanging="360"/>
+      </w:pPr>
+      <w:rPr>
+        <w:rFonts w:ascii="Symbol" w:hAnsi="Symbol" w:hint="default"/>
+      </w:rPr>
+    </w:lvl>
+    <w:lvl w:ilvl="7" w:tplc="04090003" w:tentative="1">
+      <w:start w:val="1"/>
+      <w:numFmt w:val="bullet"/>
+      <w:lvlText w:val="o"/>
+      <w:lvlJc w:val="left"/>
+      <w:pPr>
+        <w:ind w:left="5400" w:hanging="360"/>
+      </w:pPr>
+      <w:rPr>
+        <w:rFonts w:ascii="Courier New" w:hAnsi="Courier New" w:cs="Courier New" w:hint="default"/>
+      </w:rPr>
+    </w:lvl>
+    <w:lvl w:ilvl="8" w:tplc="04090005" w:tentative="1">
+      <w:start w:val="1"/>
+      <w:numFmt w:val="bullet"/>
+      <w:lvlText w:val=""/>
+      <w:lvlJc w:val="left"/>
+      <w:pPr>
+        <w:ind w:left="6120" w:hanging="360"/>
+      </w:pPr>
+      <w:rPr>
+        <w:rFonts w:ascii="Wingdings" w:hAnsi="Wingdings" w:hint="default"/>
+      </w:rPr>
+    </w:lvl>
+  </w:abstractNum>
+  <w:abstractNum w:abstractNumId="9" w15:restartNumberingAfterBreak="0">
     <w:nsid w:val="2A775809"/>
     <w:multiLevelType w:val="hybridMultilevel"/>
     <w:tmpl w:val="346C908E"/>
@@ -4716,7 +5054,7 @@
       </w:rPr>
     </w:lvl>
   </w:abstractNum>
-  <w:abstractNum w:abstractNumId="7" w15:restartNumberingAfterBreak="0">
+  <w:abstractNum w:abstractNumId="10" w15:restartNumberingAfterBreak="0">
     <w:nsid w:val="2ED97DA9"/>
     <w:multiLevelType w:val="hybridMultilevel"/>
     <w:tmpl w:val="3E8C091E"/>
@@ -4829,7 +5167,7 @@
       </w:rPr>
     </w:lvl>
   </w:abstractNum>
-  <w:abstractNum w:abstractNumId="8" w15:restartNumberingAfterBreak="0">
+  <w:abstractNum w:abstractNumId="11" w15:restartNumberingAfterBreak="0">
     <w:nsid w:val="329A7142"/>
     <w:multiLevelType w:val="hybridMultilevel"/>
     <w:tmpl w:val="6D18BB26"/>
@@ -4943,7 +5281,233 @@
       </w:rPr>
     </w:lvl>
   </w:abstractNum>
-  <w:abstractNum w:abstractNumId="9" w15:restartNumberingAfterBreak="0">
+  <w:abstractNum w:abstractNumId="12" w15:restartNumberingAfterBreak="0">
+    <w:nsid w:val="3E366BC0"/>
+    <w:multiLevelType w:val="hybridMultilevel"/>
+    <w:tmpl w:val="0C7E8EEE"/>
+    <w:lvl w:ilvl="0" w:tplc="04090001">
+      <w:start w:val="1"/>
+      <w:numFmt w:val="bullet"/>
+      <w:lvlText w:val=""/>
+      <w:lvlJc w:val="left"/>
+      <w:pPr>
+        <w:ind w:left="360" w:hanging="360"/>
+      </w:pPr>
+      <w:rPr>
+        <w:rFonts w:ascii="Symbol" w:hAnsi="Symbol" w:hint="default"/>
+      </w:rPr>
+    </w:lvl>
+    <w:lvl w:ilvl="1" w:tplc="04090003" w:tentative="1">
+      <w:start w:val="1"/>
+      <w:numFmt w:val="bullet"/>
+      <w:lvlText w:val="o"/>
+      <w:lvlJc w:val="left"/>
+      <w:pPr>
+        <w:ind w:left="1080" w:hanging="360"/>
+      </w:pPr>
+      <w:rPr>
+        <w:rFonts w:ascii="Courier New" w:hAnsi="Courier New" w:cs="Courier New" w:hint="default"/>
+      </w:rPr>
+    </w:lvl>
+    <w:lvl w:ilvl="2" w:tplc="04090005" w:tentative="1">
+      <w:start w:val="1"/>
+      <w:numFmt w:val="bullet"/>
+      <w:lvlText w:val=""/>
+      <w:lvlJc w:val="left"/>
+      <w:pPr>
+        <w:ind w:left="1800" w:hanging="360"/>
+      </w:pPr>
+      <w:rPr>
+        <w:rFonts w:ascii="Wingdings" w:hAnsi="Wingdings" w:hint="default"/>
+      </w:rPr>
+    </w:lvl>
+    <w:lvl w:ilvl="3" w:tplc="04090001" w:tentative="1">
+      <w:start w:val="1"/>
+      <w:numFmt w:val="bullet"/>
+      <w:lvlText w:val=""/>
+      <w:lvlJc w:val="left"/>
+      <w:pPr>
+        <w:ind w:left="2520" w:hanging="360"/>
+      </w:pPr>
+      <w:rPr>
+        <w:rFonts w:ascii="Symbol" w:hAnsi="Symbol" w:hint="default"/>
+      </w:rPr>
+    </w:lvl>
+    <w:lvl w:ilvl="4" w:tplc="04090003" w:tentative="1">
+      <w:start w:val="1"/>
+      <w:numFmt w:val="bullet"/>
+      <w:lvlText w:val="o"/>
+      <w:lvlJc w:val="left"/>
+      <w:pPr>
+        <w:ind w:left="3240" w:hanging="360"/>
+      </w:pPr>
+      <w:rPr>
+        <w:rFonts w:ascii="Courier New" w:hAnsi="Courier New" w:cs="Courier New" w:hint="default"/>
+      </w:rPr>
+    </w:lvl>
+    <w:lvl w:ilvl="5" w:tplc="04090005" w:tentative="1">
+      <w:start w:val="1"/>
+      <w:numFmt w:val="bullet"/>
+      <w:lvlText w:val=""/>
+      <w:lvlJc w:val="left"/>
+      <w:pPr>
+        <w:ind w:left="3960" w:hanging="360"/>
+      </w:pPr>
+      <w:rPr>
+        <w:rFonts w:ascii="Wingdings" w:hAnsi="Wingdings" w:hint="default"/>
+      </w:rPr>
+    </w:lvl>
+    <w:lvl w:ilvl="6" w:tplc="04090001" w:tentative="1">
+      <w:start w:val="1"/>
+      <w:numFmt w:val="bullet"/>
+      <w:lvlText w:val=""/>
+      <w:lvlJc w:val="left"/>
+      <w:pPr>
+        <w:ind w:left="4680" w:hanging="360"/>
+      </w:pPr>
+      <w:rPr>
+        <w:rFonts w:ascii="Symbol" w:hAnsi="Symbol" w:hint="default"/>
+      </w:rPr>
+    </w:lvl>
+    <w:lvl w:ilvl="7" w:tplc="04090003" w:tentative="1">
+      <w:start w:val="1"/>
+      <w:numFmt w:val="bullet"/>
+      <w:lvlText w:val="o"/>
+      <w:lvlJc w:val="left"/>
+      <w:pPr>
+        <w:ind w:left="5400" w:hanging="360"/>
+      </w:pPr>
+      <w:rPr>
+        <w:rFonts w:ascii="Courier New" w:hAnsi="Courier New" w:cs="Courier New" w:hint="default"/>
+      </w:rPr>
+    </w:lvl>
+    <w:lvl w:ilvl="8" w:tplc="04090005" w:tentative="1">
+      <w:start w:val="1"/>
+      <w:numFmt w:val="bullet"/>
+      <w:lvlText w:val=""/>
+      <w:lvlJc w:val="left"/>
+      <w:pPr>
+        <w:ind w:left="6120" w:hanging="360"/>
+      </w:pPr>
+      <w:rPr>
+        <w:rFonts w:ascii="Wingdings" w:hAnsi="Wingdings" w:hint="default"/>
+      </w:rPr>
+    </w:lvl>
+  </w:abstractNum>
+  <w:abstractNum w:abstractNumId="13" w15:restartNumberingAfterBreak="0">
+    <w:nsid w:val="4B4276CB"/>
+    <w:multiLevelType w:val="hybridMultilevel"/>
+    <w:tmpl w:val="3CBC66B0"/>
+    <w:lvl w:ilvl="0" w:tplc="04090001">
+      <w:start w:val="1"/>
+      <w:numFmt w:val="bullet"/>
+      <w:lvlText w:val=""/>
+      <w:lvlJc w:val="left"/>
+      <w:pPr>
+        <w:ind w:left="360" w:hanging="360"/>
+      </w:pPr>
+      <w:rPr>
+        <w:rFonts w:ascii="Symbol" w:hAnsi="Symbol" w:hint="default"/>
+      </w:rPr>
+    </w:lvl>
+    <w:lvl w:ilvl="1" w:tplc="04090003" w:tentative="1">
+      <w:start w:val="1"/>
+      <w:numFmt w:val="bullet"/>
+      <w:lvlText w:val="o"/>
+      <w:lvlJc w:val="left"/>
+      <w:pPr>
+        <w:ind w:left="1080" w:hanging="360"/>
+      </w:pPr>
+      <w:rPr>
+        <w:rFonts w:ascii="Courier New" w:hAnsi="Courier New" w:cs="Courier New" w:hint="default"/>
+      </w:rPr>
+    </w:lvl>
+    <w:lvl w:ilvl="2" w:tplc="04090005" w:tentative="1">
+      <w:start w:val="1"/>
+      <w:numFmt w:val="bullet"/>
+      <w:lvlText w:val=""/>
+      <w:lvlJc w:val="left"/>
+      <w:pPr>
+        <w:ind w:left="1800" w:hanging="360"/>
+      </w:pPr>
+      <w:rPr>
+        <w:rFonts w:ascii="Wingdings" w:hAnsi="Wingdings" w:hint="default"/>
+      </w:rPr>
+    </w:lvl>
+    <w:lvl w:ilvl="3" w:tplc="04090001" w:tentative="1">
+      <w:start w:val="1"/>
+      <w:numFmt w:val="bullet"/>
+      <w:lvlText w:val=""/>
+      <w:lvlJc w:val="left"/>
+      <w:pPr>
+        <w:ind w:left="2520" w:hanging="360"/>
+      </w:pPr>
+      <w:rPr>
+        <w:rFonts w:ascii="Symbol" w:hAnsi="Symbol" w:hint="default"/>
+      </w:rPr>
+    </w:lvl>
+    <w:lvl w:ilvl="4" w:tplc="04090003" w:tentative="1">
+      <w:start w:val="1"/>
+      <w:numFmt w:val="bullet"/>
+      <w:lvlText w:val="o"/>
+      <w:lvlJc w:val="left"/>
+      <w:pPr>
+        <w:ind w:left="3240" w:hanging="360"/>
+      </w:pPr>
+      <w:rPr>
+        <w:rFonts w:ascii="Courier New" w:hAnsi="Courier New" w:cs="Courier New" w:hint="default"/>
+      </w:rPr>
+    </w:lvl>
+    <w:lvl w:ilvl="5" w:tplc="04090005" w:tentative="1">
+      <w:start w:val="1"/>
+      <w:numFmt w:val="bullet"/>
+      <w:lvlText w:val=""/>
+      <w:lvlJc w:val="left"/>
+      <w:pPr>
+        <w:ind w:left="3960" w:hanging="360"/>
+      </w:pPr>
+      <w:rPr>
+        <w:rFonts w:ascii="Wingdings" w:hAnsi="Wingdings" w:hint="default"/>
+      </w:rPr>
+    </w:lvl>
+    <w:lvl w:ilvl="6" w:tplc="04090001" w:tentative="1">
+      <w:start w:val="1"/>
+      <w:numFmt w:val="bullet"/>
+      <w:lvlText w:val=""/>
+      <w:lvlJc w:val="left"/>
+      <w:pPr>
+        <w:ind w:left="4680" w:hanging="360"/>
+      </w:pPr>
+      <w:rPr>
+        <w:rFonts w:ascii="Symbol" w:hAnsi="Symbol" w:hint="default"/>
+      </w:rPr>
+    </w:lvl>
+    <w:lvl w:ilvl="7" w:tplc="04090003" w:tentative="1">
+      <w:start w:val="1"/>
+      <w:numFmt w:val="bullet"/>
+      <w:lvlText w:val="o"/>
+      <w:lvlJc w:val="left"/>
+      <w:pPr>
+        <w:ind w:left="5400" w:hanging="360"/>
+      </w:pPr>
+      <w:rPr>
+        <w:rFonts w:ascii="Courier New" w:hAnsi="Courier New" w:cs="Courier New" w:hint="default"/>
+      </w:rPr>
+    </w:lvl>
+    <w:lvl w:ilvl="8" w:tplc="04090005" w:tentative="1">
+      <w:start w:val="1"/>
+      <w:numFmt w:val="bullet"/>
+      <w:lvlText w:val=""/>
+      <w:lvlJc w:val="left"/>
+      <w:pPr>
+        <w:ind w:left="6120" w:hanging="360"/>
+      </w:pPr>
+      <w:rPr>
+        <w:rFonts w:ascii="Wingdings" w:hAnsi="Wingdings" w:hint="default"/>
+      </w:rPr>
+    </w:lvl>
+  </w:abstractNum>
+  <w:abstractNum w:abstractNumId="14" w15:restartNumberingAfterBreak="0">
     <w:nsid w:val="4F3B5409"/>
     <w:multiLevelType w:val="hybridMultilevel"/>
     <w:tmpl w:val="50A64478"/>
@@ -5057,7 +5621,7 @@
       </w:rPr>
     </w:lvl>
   </w:abstractNum>
-  <w:abstractNum w:abstractNumId="10" w15:restartNumberingAfterBreak="0">
+  <w:abstractNum w:abstractNumId="15" w15:restartNumberingAfterBreak="0">
     <w:nsid w:val="542D1C0D"/>
     <w:multiLevelType w:val="hybridMultilevel"/>
     <w:tmpl w:val="FEB88DA2"/>
@@ -5171,7 +5735,120 @@
       </w:rPr>
     </w:lvl>
   </w:abstractNum>
-  <w:abstractNum w:abstractNumId="11" w15:restartNumberingAfterBreak="0">
+  <w:abstractNum w:abstractNumId="16" w15:restartNumberingAfterBreak="0">
+    <w:nsid w:val="5FF921BE"/>
+    <w:multiLevelType w:val="hybridMultilevel"/>
+    <w:tmpl w:val="7C960D0E"/>
+    <w:lvl w:ilvl="0" w:tplc="04090001">
+      <w:start w:val="1"/>
+      <w:numFmt w:val="bullet"/>
+      <w:lvlText w:val=""/>
+      <w:lvlJc w:val="left"/>
+      <w:pPr>
+        <w:ind w:left="360" w:hanging="360"/>
+      </w:pPr>
+      <w:rPr>
+        <w:rFonts w:ascii="Symbol" w:hAnsi="Symbol" w:hint="default"/>
+      </w:rPr>
+    </w:lvl>
+    <w:lvl w:ilvl="1" w:tplc="04090003" w:tentative="1">
+      <w:start w:val="1"/>
+      <w:numFmt w:val="bullet"/>
+      <w:lvlText w:val="o"/>
+      <w:lvlJc w:val="left"/>
+      <w:pPr>
+        <w:ind w:left="1080" w:hanging="360"/>
+      </w:pPr>
+      <w:rPr>
+        <w:rFonts w:ascii="Courier New" w:hAnsi="Courier New" w:cs="Courier New" w:hint="default"/>
+      </w:rPr>
+    </w:lvl>
+    <w:lvl w:ilvl="2" w:tplc="04090005" w:tentative="1">
+      <w:start w:val="1"/>
+      <w:numFmt w:val="bullet"/>
+      <w:lvlText w:val=""/>
+      <w:lvlJc w:val="left"/>
+      <w:pPr>
+        <w:ind w:left="1800" w:hanging="360"/>
+      </w:pPr>
+      <w:rPr>
+        <w:rFonts w:ascii="Wingdings" w:hAnsi="Wingdings" w:hint="default"/>
+      </w:rPr>
+    </w:lvl>
+    <w:lvl w:ilvl="3" w:tplc="04090001" w:tentative="1">
+      <w:start w:val="1"/>
+      <w:numFmt w:val="bullet"/>
+      <w:lvlText w:val=""/>
+      <w:lvlJc w:val="left"/>
+      <w:pPr>
+        <w:ind w:left="2520" w:hanging="360"/>
+      </w:pPr>
+      <w:rPr>
+        <w:rFonts w:ascii="Symbol" w:hAnsi="Symbol" w:hint="default"/>
+      </w:rPr>
+    </w:lvl>
+    <w:lvl w:ilvl="4" w:tplc="04090003" w:tentative="1">
+      <w:start w:val="1"/>
+      <w:numFmt w:val="bullet"/>
+      <w:lvlText w:val="o"/>
+      <w:lvlJc w:val="left"/>
+      <w:pPr>
+        <w:ind w:left="3240" w:hanging="360"/>
+      </w:pPr>
+      <w:rPr>
+        <w:rFonts w:ascii="Courier New" w:hAnsi="Courier New" w:cs="Courier New" w:hint="default"/>
+      </w:rPr>
+    </w:lvl>
+    <w:lvl w:ilvl="5" w:tplc="04090005" w:tentative="1">
+      <w:start w:val="1"/>
+      <w:numFmt w:val="bullet"/>
+      <w:lvlText w:val=""/>
+      <w:lvlJc w:val="left"/>
+      <w:pPr>
+        <w:ind w:left="3960" w:hanging="360"/>
+      </w:pPr>
+      <w:rPr>
+        <w:rFonts w:ascii="Wingdings" w:hAnsi="Wingdings" w:hint="default"/>
+      </w:rPr>
+    </w:lvl>
+    <w:lvl w:ilvl="6" w:tplc="04090001" w:tentative="1">
+      <w:start w:val="1"/>
+      <w:numFmt w:val="bullet"/>
+      <w:lvlText w:val=""/>
+      <w:lvlJc w:val="left"/>
+      <w:pPr>
+        <w:ind w:left="4680" w:hanging="360"/>
+      </w:pPr>
+      <w:rPr>
+        <w:rFonts w:ascii="Symbol" w:hAnsi="Symbol" w:hint="default"/>
+      </w:rPr>
+    </w:lvl>
+    <w:lvl w:ilvl="7" w:tplc="04090003" w:tentative="1">
+      <w:start w:val="1"/>
+      <w:numFmt w:val="bullet"/>
+      <w:lvlText w:val="o"/>
+      <w:lvlJc w:val="left"/>
+      <w:pPr>
+        <w:ind w:left="5400" w:hanging="360"/>
+      </w:pPr>
+      <w:rPr>
+        <w:rFonts w:ascii="Courier New" w:hAnsi="Courier New" w:cs="Courier New" w:hint="default"/>
+      </w:rPr>
+    </w:lvl>
+    <w:lvl w:ilvl="8" w:tplc="04090005" w:tentative="1">
+      <w:start w:val="1"/>
+      <w:numFmt w:val="bullet"/>
+      <w:lvlText w:val=""/>
+      <w:lvlJc w:val="left"/>
+      <w:pPr>
+        <w:ind w:left="6120" w:hanging="360"/>
+      </w:pPr>
+      <w:rPr>
+        <w:rFonts w:ascii="Wingdings" w:hAnsi="Wingdings" w:hint="default"/>
+      </w:rPr>
+    </w:lvl>
+  </w:abstractNum>
+  <w:abstractNum w:abstractNumId="17" w15:restartNumberingAfterBreak="0">
     <w:nsid w:val="68F41D31"/>
     <w:multiLevelType w:val="hybridMultilevel"/>
     <w:tmpl w:val="24880236"/>
@@ -5285,7 +5962,120 @@
       </w:rPr>
     </w:lvl>
   </w:abstractNum>
-  <w:abstractNum w:abstractNumId="12" w15:restartNumberingAfterBreak="0">
+  <w:abstractNum w:abstractNumId="18" w15:restartNumberingAfterBreak="0">
+    <w:nsid w:val="6FA724E5"/>
+    <w:multiLevelType w:val="hybridMultilevel"/>
+    <w:tmpl w:val="579A248E"/>
+    <w:lvl w:ilvl="0" w:tplc="04090001">
+      <w:start w:val="1"/>
+      <w:numFmt w:val="bullet"/>
+      <w:lvlText w:val=""/>
+      <w:lvlJc w:val="left"/>
+      <w:pPr>
+        <w:ind w:left="360" w:hanging="360"/>
+      </w:pPr>
+      <w:rPr>
+        <w:rFonts w:ascii="Symbol" w:hAnsi="Symbol" w:hint="default"/>
+      </w:rPr>
+    </w:lvl>
+    <w:lvl w:ilvl="1" w:tplc="04090003" w:tentative="1">
+      <w:start w:val="1"/>
+      <w:numFmt w:val="bullet"/>
+      <w:lvlText w:val="o"/>
+      <w:lvlJc w:val="left"/>
+      <w:pPr>
+        <w:ind w:left="1080" w:hanging="360"/>
+      </w:pPr>
+      <w:rPr>
+        <w:rFonts w:ascii="Courier New" w:hAnsi="Courier New" w:cs="Courier New" w:hint="default"/>
+      </w:rPr>
+    </w:lvl>
+    <w:lvl w:ilvl="2" w:tplc="04090005" w:tentative="1">
+      <w:start w:val="1"/>
+      <w:numFmt w:val="bullet"/>
+      <w:lvlText w:val=""/>
+      <w:lvlJc w:val="left"/>
+      <w:pPr>
+        <w:ind w:left="1800" w:hanging="360"/>
+      </w:pPr>
+      <w:rPr>
+        <w:rFonts w:ascii="Wingdings" w:hAnsi="Wingdings" w:hint="default"/>
+      </w:rPr>
+    </w:lvl>
+    <w:lvl w:ilvl="3" w:tplc="04090001" w:tentative="1">
+      <w:start w:val="1"/>
+      <w:numFmt w:val="bullet"/>
+      <w:lvlText w:val=""/>
+      <w:lvlJc w:val="left"/>
+      <w:pPr>
+        <w:ind w:left="2520" w:hanging="360"/>
+      </w:pPr>
+      <w:rPr>
+        <w:rFonts w:ascii="Symbol" w:hAnsi="Symbol" w:hint="default"/>
+      </w:rPr>
+    </w:lvl>
+    <w:lvl w:ilvl="4" w:tplc="04090003" w:tentative="1">
+      <w:start w:val="1"/>
+      <w:numFmt w:val="bullet"/>
+      <w:lvlText w:val="o"/>
+      <w:lvlJc w:val="left"/>
+      <w:pPr>
+        <w:ind w:left="3240" w:hanging="360"/>
+      </w:pPr>
+      <w:rPr>
+        <w:rFonts w:ascii="Courier New" w:hAnsi="Courier New" w:cs="Courier New" w:hint="default"/>
+      </w:rPr>
+    </w:lvl>
+    <w:lvl w:ilvl="5" w:tplc="04090005" w:tentative="1">
+      <w:start w:val="1"/>
+      <w:numFmt w:val="bullet"/>
+      <w:lvlText w:val=""/>
+      <w:lvlJc w:val="left"/>
+      <w:pPr>
+        <w:ind w:left="3960" w:hanging="360"/>
+      </w:pPr>
+      <w:rPr>
+        <w:rFonts w:ascii="Wingdings" w:hAnsi="Wingdings" w:hint="default"/>
+      </w:rPr>
+    </w:lvl>
+    <w:lvl w:ilvl="6" w:tplc="04090001" w:tentative="1">
+      <w:start w:val="1"/>
+      <w:numFmt w:val="bullet"/>
+      <w:lvlText w:val=""/>
+      <w:lvlJc w:val="left"/>
+      <w:pPr>
+        <w:ind w:left="4680" w:hanging="360"/>
+      </w:pPr>
+      <w:rPr>
+        <w:rFonts w:ascii="Symbol" w:hAnsi="Symbol" w:hint="default"/>
+      </w:rPr>
+    </w:lvl>
+    <w:lvl w:ilvl="7" w:tplc="04090003" w:tentative="1">
+      <w:start w:val="1"/>
+      <w:numFmt w:val="bullet"/>
+      <w:lvlText w:val="o"/>
+      <w:lvlJc w:val="left"/>
+      <w:pPr>
+        <w:ind w:left="5400" w:hanging="360"/>
+      </w:pPr>
+      <w:rPr>
+        <w:rFonts w:ascii="Courier New" w:hAnsi="Courier New" w:cs="Courier New" w:hint="default"/>
+      </w:rPr>
+    </w:lvl>
+    <w:lvl w:ilvl="8" w:tplc="04090005" w:tentative="1">
+      <w:start w:val="1"/>
+      <w:numFmt w:val="bullet"/>
+      <w:lvlText w:val=""/>
+      <w:lvlJc w:val="left"/>
+      <w:pPr>
+        <w:ind w:left="6120" w:hanging="360"/>
+      </w:pPr>
+      <w:rPr>
+        <w:rFonts w:ascii="Wingdings" w:hAnsi="Wingdings" w:hint="default"/>
+      </w:rPr>
+    </w:lvl>
+  </w:abstractNum>
+  <w:abstractNum w:abstractNumId="19" w15:restartNumberingAfterBreak="0">
     <w:nsid w:val="734612F8"/>
     <w:multiLevelType w:val="hybridMultilevel"/>
     <w:tmpl w:val="D1B2251A"/>
@@ -5406,37 +6196,58 @@
     <w:abstractNumId w:val="1"/>
   </w:num>
   <w:num w:numId="3">
-    <w:abstractNumId w:val="6"/>
+    <w:abstractNumId w:val="9"/>
   </w:num>
   <w:num w:numId="4">
-    <w:abstractNumId w:val="11"/>
+    <w:abstractNumId w:val="17"/>
   </w:num>
   <w:num w:numId="5">
-    <w:abstractNumId w:val="5"/>
+    <w:abstractNumId w:val="7"/>
   </w:num>
   <w:num w:numId="6">
-    <w:abstractNumId w:val="12"/>
+    <w:abstractNumId w:val="19"/>
   </w:num>
   <w:num w:numId="7">
     <w:abstractNumId w:val="0"/>
   </w:num>
   <w:num w:numId="8">
-    <w:abstractNumId w:val="8"/>
+    <w:abstractNumId w:val="11"/>
   </w:num>
   <w:num w:numId="9">
-    <w:abstractNumId w:val="9"/>
+    <w:abstractNumId w:val="14"/>
   </w:num>
   <w:num w:numId="10">
-    <w:abstractNumId w:val="10"/>
+    <w:abstractNumId w:val="15"/>
   </w:num>
   <w:num w:numId="11">
     <w:abstractNumId w:val="2"/>
   </w:num>
   <w:num w:numId="12">
-    <w:abstractNumId w:val="7"/>
+    <w:abstractNumId w:val="10"/>
   </w:num>
   <w:num w:numId="13">
     <w:abstractNumId w:val="3"/>
+  </w:num>
+  <w:num w:numId="14">
+    <w:abstractNumId w:val="8"/>
+  </w:num>
+  <w:num w:numId="15">
+    <w:abstractNumId w:val="18"/>
+  </w:num>
+  <w:num w:numId="16">
+    <w:abstractNumId w:val="6"/>
+  </w:num>
+  <w:num w:numId="17">
+    <w:abstractNumId w:val="16"/>
+  </w:num>
+  <w:num w:numId="18">
+    <w:abstractNumId w:val="13"/>
+  </w:num>
+  <w:num w:numId="19">
+    <w:abstractNumId w:val="12"/>
+  </w:num>
+  <w:num w:numId="20">
+    <w:abstractNumId w:val="5"/>
   </w:num>
 </w:numbering>
 </file>

</xml_diff>